<commit_message>
MAD lab 7 works
</commit_message>
<xml_diff>
--- a/_curse/docs/Записка Точило 3-4.docx
+++ b/_curse/docs/Записка Точило 3-4.docx
@@ -3963,63 +3963,52 @@
         <w:rPr>
           <w:szCs w:val="24"/>
         </w:rPr>
-        <w:t>Выбор платформы</w:t>
-      </w:r>
-      <w:r>
-        <w:rPr>
-          <w:szCs w:val="24"/>
-        </w:rPr>
-        <w:t xml:space="preserve"> (ОПЦИОНАЛЬНО)</w:t>
-      </w:r>
-    </w:p>
-    <w:p>
-      <w:pPr>
-        <w:numPr>
-          <w:ilvl w:val="0"/>
-          <w:numId w:val="8"/>
-        </w:numPr>
-        <w:rPr>
-          <w:szCs w:val="24"/>
-        </w:rPr>
-      </w:pPr>
-      <w:r>
-        <w:rPr>
-          <w:szCs w:val="24"/>
-        </w:rPr>
-        <w:t>Высокая производительность:</w:t>
+        <w:t xml:space="preserve">Для реализации сервера </w:t>
       </w:r>
       <w:r>
         <w:rPr>
           <w:szCs w:val="24"/>
           <w:lang w:val="en-US"/>
         </w:rPr>
-        <w:t> FastAPI</w:t>
-      </w:r>
-      <w:r>
-        <w:rPr>
-          <w:szCs w:val="24"/>
-        </w:rPr>
-        <w:t xml:space="preserve"> основан на </w:t>
+        <w:t>web</w:t>
+      </w:r>
+      <w:r>
+        <w:rPr>
+          <w:szCs w:val="24"/>
+        </w:rPr>
+        <w:t>-</w:t>
+      </w:r>
+      <w:r>
+        <w:rPr>
+          <w:szCs w:val="24"/>
+        </w:rPr>
+        <w:t xml:space="preserve">приложения был выбран фреймворк </w:t>
       </w:r>
       <w:r>
         <w:rPr>
           <w:szCs w:val="24"/>
           <w:lang w:val="en-US"/>
         </w:rPr>
-        <w:t>ASGI</w:t>
-      </w:r>
-      <w:r>
-        <w:rPr>
-          <w:szCs w:val="24"/>
-        </w:rPr>
-        <w:t xml:space="preserve"> (</w:t>
+        <w:t>FastAPI</w:t>
+      </w:r>
+      <w:r>
+        <w:rPr>
+          <w:szCs w:val="24"/>
+        </w:rPr>
+        <w:t xml:space="preserve">, </w:t>
+      </w:r>
+      <w:r>
+        <w:rPr>
+          <w:szCs w:val="24"/>
+        </w:rPr>
+        <w:t xml:space="preserve">позволяющий асинхронно обрабатывать запросы, обращаться к базе данных при помощи </w:t>
       </w:r>
       <w:r>
         <w:rPr>
           <w:szCs w:val="24"/>
           <w:lang w:val="en-US"/>
         </w:rPr>
-        <w:t>Asynchronous</w:t>
+        <w:t>ORM</w:t>
       </w:r>
       <w:r>
         <w:rPr>
@@ -4032,7 +4021,7 @@
           <w:szCs w:val="24"/>
           <w:lang w:val="en-US"/>
         </w:rPr>
-        <w:t>Server</w:t>
+        <w:t>Sqlalchemy</w:t>
       </w:r>
       <w:r>
         <w:rPr>
@@ -4043,379 +4032,28 @@
       <w:r>
         <w:rPr>
           <w:szCs w:val="24"/>
+        </w:rPr>
+        <w:t xml:space="preserve">и являющийся простым при разработке. Также данный фреймворк позволяет применять валидацию входных и исходящих данных при помощи </w:t>
+      </w:r>
+      <w:r>
+        <w:rPr>
+          <w:szCs w:val="24"/>
           <w:lang w:val="en-US"/>
         </w:rPr>
-        <w:t>Gateway</w:t>
-      </w:r>
-      <w:r>
-        <w:rPr>
-          <w:szCs w:val="24"/>
-        </w:rPr>
-        <w:t xml:space="preserve"> </w:t>
-      </w:r>
-      <w:r>
-        <w:rPr>
-          <w:szCs w:val="24"/>
-          <w:lang w:val="en-US"/>
-        </w:rPr>
-        <w:t>Interface</w:t>
-      </w:r>
-      <w:r>
-        <w:rPr>
-          <w:szCs w:val="24"/>
-        </w:rPr>
-        <w:t>), что позволяет обрабатывать запросы асинхронно. Это обеспечивает высокую скорость и эффективность, особенно при большом количестве одновременных пользователей. Это критично для приложения с потенциально множеством запросов на перевод, оценки, и модерацию.</w:t>
-      </w:r>
-    </w:p>
-    <w:p>
-      <w:pPr>
-        <w:numPr>
-          <w:ilvl w:val="0"/>
-          <w:numId w:val="8"/>
-        </w:numPr>
-        <w:rPr>
-          <w:szCs w:val="24"/>
-        </w:rPr>
-      </w:pPr>
-      <w:r>
-        <w:rPr>
-          <w:szCs w:val="24"/>
-        </w:rPr>
-        <w:t>Простота использования и разработки:</w:t>
-      </w:r>
-      <w:r>
-        <w:rPr>
-          <w:szCs w:val="24"/>
-          <w:lang w:val="en-US"/>
-        </w:rPr>
-        <w:t> FastAPI</w:t>
-      </w:r>
-      <w:r>
-        <w:rPr>
-          <w:szCs w:val="24"/>
-        </w:rPr>
-        <w:t xml:space="preserve"> имеет простой и интуитивно понятный синтаксис, основанный на </w:t>
-      </w:r>
-      <w:r>
-        <w:rPr>
-          <w:szCs w:val="24"/>
-          <w:lang w:val="en-US"/>
-        </w:rPr>
-        <w:t>Python</w:t>
-      </w:r>
-      <w:r>
-        <w:rPr>
-          <w:szCs w:val="24"/>
-        </w:rPr>
-        <w:t xml:space="preserve">. Это ускоряет разработку и снижает порог входа для разработчиков, знакомых с </w:t>
-      </w:r>
-      <w:r>
-        <w:rPr>
-          <w:szCs w:val="24"/>
-          <w:lang w:val="en-US"/>
-        </w:rPr>
-        <w:t>Python</w:t>
-      </w:r>
-      <w:r>
-        <w:rPr>
-          <w:szCs w:val="24"/>
-        </w:rPr>
-        <w:t xml:space="preserve">. Быстрая </w:t>
-      </w:r>
-      <w:r>
-        <w:rPr>
-          <w:szCs w:val="24"/>
-        </w:rPr>
-        <w:lastRenderedPageBreak/>
-        <w:t xml:space="preserve">разработка особенно важна для </w:t>
-      </w:r>
-      <w:r>
-        <w:rPr>
-          <w:szCs w:val="24"/>
-          <w:lang w:val="en-US"/>
-        </w:rPr>
-        <w:t>MVP</w:t>
-      </w:r>
-      <w:r>
-        <w:rPr>
-          <w:szCs w:val="24"/>
-        </w:rPr>
-        <w:t xml:space="preserve"> (минимально жизнеспособного продукта) или для быстрого прототипирования.</w:t>
-      </w:r>
-    </w:p>
-    <w:p>
-      <w:pPr>
-        <w:numPr>
-          <w:ilvl w:val="0"/>
-          <w:numId w:val="8"/>
-        </w:numPr>
-        <w:rPr>
-          <w:szCs w:val="24"/>
-        </w:rPr>
-      </w:pPr>
-      <w:r>
-        <w:rPr>
-          <w:szCs w:val="24"/>
-        </w:rPr>
-        <w:t>Автоматическая генерация документации:</w:t>
-      </w:r>
-      <w:r>
-        <w:rPr>
-          <w:szCs w:val="24"/>
-          <w:lang w:val="en-US"/>
-        </w:rPr>
-        <w:t> FastAPI</w:t>
-      </w:r>
-      <w:r>
-        <w:rPr>
-          <w:szCs w:val="24"/>
-        </w:rPr>
-        <w:t xml:space="preserve"> автоматически генерирует интерактивную документацию на основе кода с помощью </w:t>
-      </w:r>
-      <w:r>
-        <w:rPr>
-          <w:szCs w:val="24"/>
-          <w:lang w:val="en-US"/>
-        </w:rPr>
-        <w:t>OpenAPI</w:t>
-      </w:r>
-      <w:r>
-        <w:rPr>
-          <w:szCs w:val="24"/>
-        </w:rPr>
-        <w:t xml:space="preserve"> и </w:t>
-      </w:r>
-      <w:r>
-        <w:rPr>
-          <w:szCs w:val="24"/>
-          <w:lang w:val="en-US"/>
-        </w:rPr>
-        <w:t>Swagger</w:t>
-      </w:r>
-      <w:r>
-        <w:rPr>
-          <w:szCs w:val="24"/>
-        </w:rPr>
-        <w:t xml:space="preserve"> </w:t>
-      </w:r>
-      <w:r>
-        <w:rPr>
-          <w:szCs w:val="24"/>
-          <w:lang w:val="en-US"/>
-        </w:rPr>
-        <w:t>UI</w:t>
-      </w:r>
-      <w:r>
-        <w:rPr>
-          <w:szCs w:val="24"/>
-        </w:rPr>
-        <w:t xml:space="preserve">. Это значительно упрощает работу с </w:t>
-      </w:r>
-      <w:r>
-        <w:rPr>
-          <w:szCs w:val="24"/>
-          <w:lang w:val="en-US"/>
-        </w:rPr>
-        <w:t>API</w:t>
-      </w:r>
-      <w:r>
-        <w:rPr>
-          <w:szCs w:val="24"/>
-        </w:rPr>
-        <w:t xml:space="preserve"> и позволяет разработчикам и другим участникам проекта легко понимать, как работает приложение.</w:t>
-      </w:r>
-    </w:p>
-    <w:p>
-      <w:pPr>
-        <w:numPr>
-          <w:ilvl w:val="0"/>
-          <w:numId w:val="8"/>
-        </w:numPr>
-        <w:rPr>
-          <w:szCs w:val="24"/>
-        </w:rPr>
-      </w:pPr>
-      <w:r>
-        <w:rPr>
-          <w:szCs w:val="24"/>
-        </w:rPr>
-        <w:t>Валидация данных:</w:t>
-      </w:r>
-      <w:r>
-        <w:rPr>
-          <w:szCs w:val="24"/>
-          <w:lang w:val="en-US"/>
-        </w:rPr>
-        <w:t> FastAPI</w:t>
-      </w:r>
-      <w:r>
-        <w:rPr>
-          <w:szCs w:val="24"/>
-        </w:rPr>
-        <w:t xml:space="preserve"> предоставляет мощные инструменты для валидации входных данных, что помогает предотвратить ошибки и повысить надежность приложения. Это особенно важно для защиты от некорректных данных, которые могут повредить системе.</w:t>
-      </w:r>
-    </w:p>
-    <w:p>
-      <w:pPr>
-        <w:numPr>
-          <w:ilvl w:val="0"/>
-          <w:numId w:val="8"/>
-        </w:numPr>
-        <w:rPr>
-          <w:szCs w:val="24"/>
-          <w:lang w:val="en-US"/>
-        </w:rPr>
-      </w:pPr>
-      <w:r>
-        <w:rPr>
-          <w:szCs w:val="24"/>
-        </w:rPr>
-        <w:t>Совместимость с другими технологиями:</w:t>
-      </w:r>
-      <w:r>
-        <w:rPr>
-          <w:szCs w:val="24"/>
-          <w:lang w:val="en-US"/>
-        </w:rPr>
-        <w:t> FastAPI</w:t>
-      </w:r>
-      <w:r>
-        <w:rPr>
-          <w:szCs w:val="24"/>
-        </w:rPr>
-        <w:t xml:space="preserve"> хорошо интегрируется с другими популярными библиотеками </w:t>
-      </w:r>
-      <w:r>
-        <w:rPr>
-          <w:szCs w:val="24"/>
-          <w:lang w:val="en-US"/>
-        </w:rPr>
-        <w:t>Python</w:t>
-      </w:r>
-      <w:r>
-        <w:rPr>
-          <w:szCs w:val="24"/>
-        </w:rPr>
-        <w:t xml:space="preserve">, такими как </w:t>
-      </w:r>
-      <w:r>
-        <w:rPr>
-          <w:szCs w:val="24"/>
-          <w:lang w:val="en-US"/>
-        </w:rPr>
-        <w:t>SQLAlchemy</w:t>
-      </w:r>
-      <w:r>
-        <w:rPr>
-          <w:szCs w:val="24"/>
-        </w:rPr>
-        <w:t xml:space="preserve"> (для работы с базами данных), </w:t>
-      </w:r>
-      <w:r>
-        <w:rPr>
-          <w:szCs w:val="24"/>
-          <w:lang w:val="en-US"/>
-        </w:rPr>
-        <w:t>databases</w:t>
-      </w:r>
-      <w:r>
-        <w:rPr>
-          <w:szCs w:val="24"/>
-        </w:rPr>
-        <w:t xml:space="preserve"> (для работы с различными базами данных через один </w:t>
-      </w:r>
-      <w:r>
-        <w:rPr>
-          <w:szCs w:val="24"/>
-          <w:lang w:val="en-US"/>
-        </w:rPr>
-        <w:t>API</w:t>
-      </w:r>
-      <w:r>
-        <w:rPr>
-          <w:szCs w:val="24"/>
-        </w:rPr>
-        <w:t xml:space="preserve">), и </w:t>
-      </w:r>
-      <w:r>
-        <w:rPr>
-          <w:szCs w:val="24"/>
-          <w:lang w:val="en-US"/>
-        </w:rPr>
-        <w:t>Vue</w:t>
-      </w:r>
-      <w:r>
-        <w:rPr>
-          <w:szCs w:val="24"/>
-        </w:rPr>
-        <w:t>.</w:t>
-      </w:r>
-      <w:r>
-        <w:rPr>
-          <w:szCs w:val="24"/>
-          <w:lang w:val="en-US"/>
-        </w:rPr>
-        <w:t>js</w:t>
-      </w:r>
-      <w:r>
-        <w:rPr>
-          <w:szCs w:val="24"/>
-        </w:rPr>
-        <w:t xml:space="preserve"> (как указано в ТЗ для клиентской части). </w:t>
-      </w:r>
-      <w:r>
-        <w:rPr>
-          <w:szCs w:val="24"/>
-          <w:lang w:val="en-US"/>
-        </w:rPr>
-        <w:t>Эта совместимость упрощает разработку и развертывание.</w:t>
-      </w:r>
-    </w:p>
-    <w:p>
-      <w:pPr>
-        <w:numPr>
-          <w:ilvl w:val="0"/>
-          <w:numId w:val="8"/>
-        </w:numPr>
-        <w:rPr>
-          <w:szCs w:val="24"/>
-          <w:lang w:val="en-US"/>
-        </w:rPr>
-      </w:pPr>
-      <w:r>
-        <w:rPr>
-          <w:szCs w:val="24"/>
-        </w:rPr>
-        <w:t>Отличное сообщество и поддержка:</w:t>
-      </w:r>
-      <w:r>
-        <w:rPr>
-          <w:szCs w:val="24"/>
-          <w:lang w:val="en-US"/>
-        </w:rPr>
-        <w:t> FastAPI</w:t>
-      </w:r>
-      <w:r>
-        <w:rPr>
-          <w:szCs w:val="24"/>
-        </w:rPr>
-        <w:t xml:space="preserve"> имеет активное и дружелюбное сообщество, что обеспечивает доступ к помощи и ресурсам при возникновении проблем. </w:t>
-      </w:r>
-      <w:r>
-        <w:rPr>
-          <w:szCs w:val="24"/>
-          <w:lang w:val="en-US"/>
-        </w:rPr>
-        <w:t>Это важно для долгосрочного развития и поддержки проекта.</w:t>
-      </w:r>
-    </w:p>
-    <w:p>
-      <w:pPr>
-        <w:ind w:firstLine="680"/>
-        <w:rPr>
-          <w:szCs w:val="24"/>
-        </w:rPr>
-      </w:pPr>
+        <w:t>Pydantic</w:t>
+      </w:r>
+      <w:r>
+        <w:rPr>
+          <w:szCs w:val="24"/>
+        </w:rPr>
+        <w:t xml:space="preserve">, </w:t>
+      </w:r>
+      <w:r>
+        <w:rPr>
+          <w:szCs w:val="24"/>
+        </w:rPr>
+        <w:t>что избавляет от необходимости самостоятельно следить за валидностью поступающих данных.</w:t>
+      </w:r>
     </w:p>
     <w:p>
       <w:pPr>
@@ -5694,9 +5332,9 @@
         </w:rPr>
         <w:lastRenderedPageBreak/>
         <w:drawing>
-          <wp:inline distT="0" distB="0" distL="0" distR="0" wp14:anchorId="0A3758E4" wp14:editId="3C2D4292">
-            <wp:extent cx="4982210" cy="3955754"/>
-            <wp:effectExtent l="0" t="0" r="8890" b="6985"/>
+          <wp:inline distT="0" distB="0" distL="0" distR="0" wp14:anchorId="0A3758E4" wp14:editId="0F98CD59">
+            <wp:extent cx="4980653" cy="3955754"/>
+            <wp:effectExtent l="0" t="0" r="0" b="6985"/>
             <wp:docPr id="9" name="Рисунок 20"/>
             <wp:cNvGraphicFramePr>
               <a:graphicFrameLocks xmlns:a="http://schemas.openxmlformats.org/drawingml/2006/main" noChangeAspect="1"/>
@@ -5725,7 +5363,7 @@
                   <pic:spPr bwMode="auto">
                     <a:xfrm>
                       <a:off x="0" y="0"/>
-                      <a:ext cx="4982210" cy="3955754"/>
+                      <a:ext cx="4980653" cy="3955754"/>
                     </a:xfrm>
                     <a:prstGeom prst="rect">
                       <a:avLst/>
@@ -6632,12 +6270,21 @@
                 <w:lang w:val="en-US"/>
               </w:rPr>
             </w:pPr>
-            <w:r>
-              <w:rPr>
-                <w:szCs w:val="24"/>
-                <w:lang w:val="en-US"/>
-              </w:rPr>
-              <w:t>varchar(20)</w:t>
+            <w:proofErr w:type="gramStart"/>
+            <w:r>
+              <w:rPr>
+                <w:szCs w:val="24"/>
+                <w:lang w:val="en-US"/>
+              </w:rPr>
+              <w:t>varchar(</w:t>
+            </w:r>
+            <w:proofErr w:type="gramEnd"/>
+            <w:r>
+              <w:rPr>
+                <w:szCs w:val="24"/>
+                <w:lang w:val="en-US"/>
+              </w:rPr>
+              <w:t>20)</w:t>
             </w:r>
           </w:p>
         </w:tc>
@@ -6695,12 +6342,21 @@
                 <w:lang w:val="en-US"/>
               </w:rPr>
             </w:pPr>
-            <w:r>
-              <w:rPr>
-                <w:szCs w:val="24"/>
-                <w:lang w:val="en-US"/>
-              </w:rPr>
-              <w:t>varchar(50)</w:t>
+            <w:proofErr w:type="gramStart"/>
+            <w:r>
+              <w:rPr>
+                <w:szCs w:val="24"/>
+                <w:lang w:val="en-US"/>
+              </w:rPr>
+              <w:t>varchar(</w:t>
+            </w:r>
+            <w:proofErr w:type="gramEnd"/>
+            <w:r>
+              <w:rPr>
+                <w:szCs w:val="24"/>
+                <w:lang w:val="en-US"/>
+              </w:rPr>
+              <w:t>50)</w:t>
             </w:r>
           </w:p>
         </w:tc>
@@ -6821,12 +6477,21 @@
                 <w:lang w:val="en-US"/>
               </w:rPr>
             </w:pPr>
-            <w:r>
-              <w:rPr>
-                <w:szCs w:val="24"/>
-                <w:lang w:val="en-US"/>
-              </w:rPr>
-              <w:t>varchar(60)</w:t>
+            <w:proofErr w:type="gramStart"/>
+            <w:r>
+              <w:rPr>
+                <w:szCs w:val="24"/>
+                <w:lang w:val="en-US"/>
+              </w:rPr>
+              <w:t>varchar(</w:t>
+            </w:r>
+            <w:proofErr w:type="gramEnd"/>
+            <w:r>
+              <w:rPr>
+                <w:szCs w:val="24"/>
+                <w:lang w:val="en-US"/>
+              </w:rPr>
+              <w:t>60)</w:t>
             </w:r>
           </w:p>
         </w:tc>
@@ -7459,12 +7124,21 @@
                 <w:lang w:val="en-US"/>
               </w:rPr>
             </w:pPr>
-            <w:r>
-              <w:rPr>
-                <w:szCs w:val="24"/>
-                <w:lang w:val="en-US"/>
-              </w:rPr>
-              <w:t>varchar(15)</w:t>
+            <w:proofErr w:type="gramStart"/>
+            <w:r>
+              <w:rPr>
+                <w:szCs w:val="24"/>
+                <w:lang w:val="en-US"/>
+              </w:rPr>
+              <w:t>varchar(</w:t>
+            </w:r>
+            <w:proofErr w:type="gramEnd"/>
+            <w:r>
+              <w:rPr>
+                <w:szCs w:val="24"/>
+                <w:lang w:val="en-US"/>
+              </w:rPr>
+              <w:t>15)</w:t>
             </w:r>
           </w:p>
         </w:tc>
@@ -7522,12 +7196,21 @@
                 <w:lang w:val="en-US"/>
               </w:rPr>
             </w:pPr>
-            <w:r>
-              <w:rPr>
-                <w:szCs w:val="24"/>
-                <w:lang w:val="en-US"/>
-              </w:rPr>
-              <w:t>varchar(100)</w:t>
+            <w:proofErr w:type="gramStart"/>
+            <w:r>
+              <w:rPr>
+                <w:szCs w:val="24"/>
+                <w:lang w:val="en-US"/>
+              </w:rPr>
+              <w:t>varchar(</w:t>
+            </w:r>
+            <w:proofErr w:type="gramEnd"/>
+            <w:r>
+              <w:rPr>
+                <w:szCs w:val="24"/>
+                <w:lang w:val="en-US"/>
+              </w:rPr>
+              <w:t>100)</w:t>
             </w:r>
           </w:p>
         </w:tc>
@@ -7760,8 +7443,17 @@
                 <w:szCs w:val="24"/>
                 <w:lang w:val="en-US"/>
               </w:rPr>
-              <w:t>timestamp without  timezone</w:t>
-            </w:r>
+              <w:t xml:space="preserve">timestamp </w:t>
+            </w:r>
+            <w:proofErr w:type="gramStart"/>
+            <w:r>
+              <w:rPr>
+                <w:szCs w:val="24"/>
+                <w:lang w:val="en-US"/>
+              </w:rPr>
+              <w:t>without  timezone</w:t>
+            </w:r>
+            <w:proofErr w:type="gramEnd"/>
           </w:p>
         </w:tc>
         <w:tc>
@@ -8899,12 +8591,21 @@
                 <w:lang w:val="en-US"/>
               </w:rPr>
             </w:pPr>
-            <w:r>
-              <w:rPr>
-                <w:szCs w:val="24"/>
-                <w:lang w:val="en-US"/>
-              </w:rPr>
-              <w:t>varchar(50)</w:t>
+            <w:proofErr w:type="gramStart"/>
+            <w:r>
+              <w:rPr>
+                <w:szCs w:val="24"/>
+                <w:lang w:val="en-US"/>
+              </w:rPr>
+              <w:t>varchar(</w:t>
+            </w:r>
+            <w:proofErr w:type="gramEnd"/>
+            <w:r>
+              <w:rPr>
+                <w:szCs w:val="24"/>
+                <w:lang w:val="en-US"/>
+              </w:rPr>
+              <w:t>50)</w:t>
             </w:r>
           </w:p>
         </w:tc>
@@ -8962,12 +8663,21 @@
                 <w:lang w:val="en-US"/>
               </w:rPr>
             </w:pPr>
-            <w:r>
-              <w:rPr>
-                <w:szCs w:val="24"/>
-                <w:lang w:val="en-US"/>
-              </w:rPr>
-              <w:t>varchar(10240)</w:t>
+            <w:proofErr w:type="gramStart"/>
+            <w:r>
+              <w:rPr>
+                <w:szCs w:val="24"/>
+                <w:lang w:val="en-US"/>
+              </w:rPr>
+              <w:t>varchar(</w:t>
+            </w:r>
+            <w:proofErr w:type="gramEnd"/>
+            <w:r>
+              <w:rPr>
+                <w:szCs w:val="24"/>
+                <w:lang w:val="en-US"/>
+              </w:rPr>
+              <w:t>10240)</w:t>
             </w:r>
           </w:p>
         </w:tc>
@@ -9910,12 +9620,21 @@
                 <w:lang w:val="en-US"/>
               </w:rPr>
             </w:pPr>
-            <w:r>
-              <w:rPr>
-                <w:szCs w:val="24"/>
-                <w:lang w:val="en-US"/>
-              </w:rPr>
-              <w:t>varchar(1024)</w:t>
+            <w:proofErr w:type="gramStart"/>
+            <w:r>
+              <w:rPr>
+                <w:szCs w:val="24"/>
+                <w:lang w:val="en-US"/>
+              </w:rPr>
+              <w:t>varchar(</w:t>
+            </w:r>
+            <w:proofErr w:type="gramEnd"/>
+            <w:r>
+              <w:rPr>
+                <w:szCs w:val="24"/>
+                <w:lang w:val="en-US"/>
+              </w:rPr>
+              <w:t>1024)</w:t>
             </w:r>
           </w:p>
         </w:tc>
@@ -10579,12 +10298,21 @@
                 <w:lang w:val="en-US"/>
               </w:rPr>
             </w:pPr>
-            <w:r>
-              <w:rPr>
-                <w:szCs w:val="24"/>
-                <w:lang w:val="en-US"/>
-              </w:rPr>
-              <w:t>varchar(100)</w:t>
+            <w:proofErr w:type="gramStart"/>
+            <w:r>
+              <w:rPr>
+                <w:szCs w:val="24"/>
+                <w:lang w:val="en-US"/>
+              </w:rPr>
+              <w:t>varchar(</w:t>
+            </w:r>
+            <w:proofErr w:type="gramEnd"/>
+            <w:r>
+              <w:rPr>
+                <w:szCs w:val="24"/>
+                <w:lang w:val="en-US"/>
+              </w:rPr>
+              <w:t>100)</w:t>
             </w:r>
           </w:p>
         </w:tc>
@@ -11015,12 +10743,21 @@
                 <w:lang w:val="en-US"/>
               </w:rPr>
             </w:pPr>
-            <w:r>
-              <w:rPr>
-                <w:szCs w:val="24"/>
-                <w:lang w:val="en-US"/>
-              </w:rPr>
-              <w:t>varchar(20)</w:t>
+            <w:proofErr w:type="gramStart"/>
+            <w:r>
+              <w:rPr>
+                <w:szCs w:val="24"/>
+                <w:lang w:val="en-US"/>
+              </w:rPr>
+              <w:t>varchar(</w:t>
+            </w:r>
+            <w:proofErr w:type="gramEnd"/>
+            <w:r>
+              <w:rPr>
+                <w:szCs w:val="24"/>
+                <w:lang w:val="en-US"/>
+              </w:rPr>
+              <w:t>20)</w:t>
             </w:r>
           </w:p>
         </w:tc>
@@ -11078,12 +10815,21 @@
                 <w:lang w:val="en-US"/>
               </w:rPr>
             </w:pPr>
-            <w:r>
-              <w:rPr>
-                <w:szCs w:val="24"/>
-                <w:lang w:val="en-US"/>
-              </w:rPr>
-              <w:t>varchar(200)</w:t>
+            <w:proofErr w:type="gramStart"/>
+            <w:r>
+              <w:rPr>
+                <w:szCs w:val="24"/>
+                <w:lang w:val="en-US"/>
+              </w:rPr>
+              <w:t>varchar(</w:t>
+            </w:r>
+            <w:proofErr w:type="gramEnd"/>
+            <w:r>
+              <w:rPr>
+                <w:szCs w:val="24"/>
+                <w:lang w:val="en-US"/>
+              </w:rPr>
+              <w:t>200)</w:t>
             </w:r>
           </w:p>
         </w:tc>
@@ -11452,12 +11198,21 @@
                 <w:lang w:val="en-US"/>
               </w:rPr>
             </w:pPr>
-            <w:r>
-              <w:rPr>
-                <w:szCs w:val="24"/>
-                <w:lang w:val="en-US"/>
-              </w:rPr>
-              <w:t>varchar(20)</w:t>
+            <w:proofErr w:type="gramStart"/>
+            <w:r>
+              <w:rPr>
+                <w:szCs w:val="24"/>
+                <w:lang w:val="en-US"/>
+              </w:rPr>
+              <w:t>varchar(</w:t>
+            </w:r>
+            <w:proofErr w:type="gramEnd"/>
+            <w:r>
+              <w:rPr>
+                <w:szCs w:val="24"/>
+                <w:lang w:val="en-US"/>
+              </w:rPr>
+              <w:t>20)</w:t>
             </w:r>
           </w:p>
         </w:tc>
@@ -11515,12 +11270,21 @@
                 <w:lang w:val="en-US"/>
               </w:rPr>
             </w:pPr>
-            <w:r>
-              <w:rPr>
-                <w:szCs w:val="24"/>
-                <w:lang w:val="en-US"/>
-              </w:rPr>
-              <w:t>varchar(20)</w:t>
+            <w:proofErr w:type="gramStart"/>
+            <w:r>
+              <w:rPr>
+                <w:szCs w:val="24"/>
+                <w:lang w:val="en-US"/>
+              </w:rPr>
+              <w:t>varchar(</w:t>
+            </w:r>
+            <w:proofErr w:type="gramEnd"/>
+            <w:r>
+              <w:rPr>
+                <w:szCs w:val="24"/>
+                <w:lang w:val="en-US"/>
+              </w:rPr>
+              <w:t>20)</w:t>
             </w:r>
           </w:p>
         </w:tc>
@@ -11879,12 +11643,21 @@
                 <w:lang w:val="en-US"/>
               </w:rPr>
             </w:pPr>
-            <w:r>
-              <w:rPr>
-                <w:szCs w:val="24"/>
-                <w:lang w:val="en-US"/>
-              </w:rPr>
-              <w:t>varchar(20)</w:t>
+            <w:proofErr w:type="gramStart"/>
+            <w:r>
+              <w:rPr>
+                <w:szCs w:val="24"/>
+                <w:lang w:val="en-US"/>
+              </w:rPr>
+              <w:t>varchar(</w:t>
+            </w:r>
+            <w:proofErr w:type="gramEnd"/>
+            <w:r>
+              <w:rPr>
+                <w:szCs w:val="24"/>
+                <w:lang w:val="en-US"/>
+              </w:rPr>
+              <w:t>20)</w:t>
             </w:r>
           </w:p>
         </w:tc>
@@ -12068,12 +11841,21 @@
                 <w:lang w:val="en-US"/>
               </w:rPr>
             </w:pPr>
-            <w:r>
-              <w:rPr>
-                <w:szCs w:val="24"/>
-                <w:lang w:val="en-US"/>
-              </w:rPr>
-              <w:t>integer[]</w:t>
+            <w:proofErr w:type="gramStart"/>
+            <w:r>
+              <w:rPr>
+                <w:szCs w:val="24"/>
+                <w:lang w:val="en-US"/>
+              </w:rPr>
+              <w:t>integer[</w:t>
+            </w:r>
+            <w:proofErr w:type="gramEnd"/>
+            <w:r>
+              <w:rPr>
+                <w:szCs w:val="24"/>
+                <w:lang w:val="en-US"/>
+              </w:rPr>
+              <w:t>]</w:t>
             </w:r>
           </w:p>
         </w:tc>
@@ -12577,69 +12359,6 @@
                 <w:szCs w:val="24"/>
                 <w:lang w:val="en-US"/>
               </w:rPr>
-              <w:t>source_language_id</w:t>
-            </w:r>
-          </w:p>
-        </w:tc>
-        <w:tc>
-          <w:tcPr>
-            <w:tcW w:w="3023" w:type="dxa"/>
-          </w:tcPr>
-          <w:p>
-            <w:pPr>
-              <w:ind w:firstLine="0"/>
-              <w:rPr>
-                <w:szCs w:val="24"/>
-                <w:lang w:val="en-US"/>
-              </w:rPr>
-            </w:pPr>
-            <w:r>
-              <w:rPr>
-                <w:szCs w:val="24"/>
-                <w:lang w:val="en-US"/>
-              </w:rPr>
-              <w:t>integer</w:t>
-            </w:r>
-          </w:p>
-        </w:tc>
-        <w:tc>
-          <w:tcPr>
-            <w:tcW w:w="3989" w:type="dxa"/>
-          </w:tcPr>
-          <w:p>
-            <w:pPr>
-              <w:ind w:firstLine="0"/>
-              <w:rPr>
-                <w:szCs w:val="24"/>
-              </w:rPr>
-            </w:pPr>
-            <w:r>
-              <w:rPr>
-                <w:szCs w:val="24"/>
-              </w:rPr>
-              <w:t>Идентификатор исходного языка, внешний ключ</w:t>
-            </w:r>
-          </w:p>
-        </w:tc>
-      </w:tr>
-      <w:tr>
-        <w:tc>
-          <w:tcPr>
-            <w:tcW w:w="3053" w:type="dxa"/>
-          </w:tcPr>
-          <w:p>
-            <w:pPr>
-              <w:ind w:firstLine="0"/>
-              <w:rPr>
-                <w:szCs w:val="24"/>
-                <w:lang w:val="en-US"/>
-              </w:rPr>
-            </w:pPr>
-            <w:r>
-              <w:rPr>
-                <w:szCs w:val="24"/>
-                <w:lang w:val="en-US"/>
-              </w:rPr>
               <w:t>target_language_id</w:t>
             </w:r>
           </w:p>
@@ -12850,7 +12569,6 @@
                 <w:szCs w:val="24"/>
                 <w:lang w:val="en-US"/>
               </w:rPr>
-              <w:lastRenderedPageBreak/>
               <w:t>status</w:t>
             </w:r>
           </w:p>
@@ -12897,7 +12615,14 @@
               <w:rPr>
                 <w:szCs w:val="24"/>
               </w:rPr>
-              <w:t>Статус задачи (создана, в процессе выполнения, завершена успешно, завершена с ошибкой)</w:t>
+              <w:t xml:space="preserve">Статус задачи (создана, в процессе выполнения, </w:t>
+            </w:r>
+            <w:r>
+              <w:rPr>
+                <w:szCs w:val="24"/>
+              </w:rPr>
+              <w:lastRenderedPageBreak/>
+              <w:t>завершена успешно, завершена с ошибкой)</w:t>
             </w:r>
           </w:p>
         </w:tc>
@@ -12923,6 +12648,7 @@
                 <w:szCs w:val="24"/>
                 <w:lang w:val="en-US"/>
               </w:rPr>
+              <w:lastRenderedPageBreak/>
               <w:t>data</w:t>
             </w:r>
           </w:p>
@@ -13763,12 +13489,15 @@
     </w:tbl>
     <w:p>
       <w:pPr>
-        <w:spacing w:before="240"/>
-      </w:pPr>
-      <w:r>
-        <w:rPr>
-          <w:rFonts w:eastAsiaTheme="majorEastAsia" w:cstheme="majorBidi"/>
-          <w:szCs w:val="26"/>
+        <w:spacing w:before="240" w:after="240"/>
+        <w:ind w:firstLine="680"/>
+        <w:rPr>
+          <w:szCs w:val="24"/>
+        </w:rPr>
+      </w:pPr>
+      <w:r>
+        <w:rPr>
+          <w:szCs w:val="24"/>
         </w:rPr>
         <w:t>Назначение связей приведено в таблице 2.19.</w:t>
       </w:r>
@@ -13784,7 +13513,25 @@
         <w:rPr>
           <w:szCs w:val="24"/>
         </w:rPr>
-        <w:t>Таблица 2.18 – Описание таблицы   Notifications</w:t>
+        <w:t>Таблица 2.1</w:t>
+      </w:r>
+      <w:r>
+        <w:rPr>
+          <w:szCs w:val="24"/>
+        </w:rPr>
+        <w:t>9</w:t>
+      </w:r>
+      <w:r>
+        <w:rPr>
+          <w:szCs w:val="24"/>
+        </w:rPr>
+        <w:t xml:space="preserve"> – </w:t>
+      </w:r>
+      <w:r>
+        <w:rPr>
+          <w:szCs w:val="24"/>
+        </w:rPr>
+        <w:t>Назначение связей между таблицами</w:t>
       </w:r>
     </w:p>
     <w:tbl>
@@ -13795,13 +13542,13 @@
         <w:tblLook w:val="04A0" w:firstRow="1" w:lastRow="0" w:firstColumn="1" w:lastColumn="0" w:noHBand="0" w:noVBand="1"/>
       </w:tblPr>
       <w:tblGrid>
-        <w:gridCol w:w="5012"/>
-        <w:gridCol w:w="5013"/>
+        <w:gridCol w:w="3955"/>
+        <w:gridCol w:w="6070"/>
       </w:tblGrid>
       <w:tr>
         <w:tc>
           <w:tcPr>
-            <w:tcW w:w="5017" w:type="dxa"/>
+            <w:tcW w:w="3955" w:type="dxa"/>
           </w:tcPr>
           <w:p>
             <w:pPr>
@@ -13822,7 +13569,7 @@
         </w:tc>
         <w:tc>
           <w:tcPr>
-            <w:tcW w:w="5018" w:type="dxa"/>
+            <w:tcW w:w="6070" w:type="dxa"/>
           </w:tcPr>
           <w:p>
             <w:pPr>
@@ -13845,7 +13592,7 @@
       <w:tr>
         <w:tc>
           <w:tcPr>
-            <w:tcW w:w="5017" w:type="dxa"/>
+            <w:tcW w:w="3955" w:type="dxa"/>
           </w:tcPr>
           <w:p>
             <w:pPr>
@@ -13866,7 +13613,7 @@
         </w:tc>
         <w:tc>
           <w:tcPr>
-            <w:tcW w:w="5018" w:type="dxa"/>
+            <w:tcW w:w="6070" w:type="dxa"/>
           </w:tcPr>
           <w:p>
             <w:pPr>
@@ -13887,7 +13634,7 @@
       <w:tr>
         <w:tc>
           <w:tcPr>
-            <w:tcW w:w="5017" w:type="dxa"/>
+            <w:tcW w:w="3955" w:type="dxa"/>
           </w:tcPr>
           <w:p>
             <w:pPr>
@@ -13908,7 +13655,7 @@
         </w:tc>
         <w:tc>
           <w:tcPr>
-            <w:tcW w:w="5018" w:type="dxa"/>
+            <w:tcW w:w="6070" w:type="dxa"/>
           </w:tcPr>
           <w:p>
             <w:pPr>
@@ -13929,7 +13676,7 @@
       <w:tr>
         <w:tc>
           <w:tcPr>
-            <w:tcW w:w="5017" w:type="dxa"/>
+            <w:tcW w:w="3955" w:type="dxa"/>
           </w:tcPr>
           <w:p>
             <w:pPr>
@@ -13950,7 +13697,7 @@
         </w:tc>
         <w:tc>
           <w:tcPr>
-            <w:tcW w:w="5018" w:type="dxa"/>
+            <w:tcW w:w="6070" w:type="dxa"/>
           </w:tcPr>
           <w:p>
             <w:pPr>
@@ -13971,7 +13718,7 @@
       <w:tr>
         <w:tc>
           <w:tcPr>
-            <w:tcW w:w="5017" w:type="dxa"/>
+            <w:tcW w:w="3955" w:type="dxa"/>
           </w:tcPr>
           <w:p>
             <w:pPr>
@@ -13992,7 +13739,7 @@
         </w:tc>
         <w:tc>
           <w:tcPr>
-            <w:tcW w:w="5018" w:type="dxa"/>
+            <w:tcW w:w="6070" w:type="dxa"/>
           </w:tcPr>
           <w:p>
             <w:pPr>
@@ -14013,48 +13760,41 @@
       <w:tr>
         <w:tc>
           <w:tcPr>
-            <w:tcW w:w="5017" w:type="dxa"/>
-          </w:tcPr>
-          <w:p>
-            <w:pPr>
-              <w:ind w:firstLine="0"/>
-              <w:rPr>
-                <w:szCs w:val="24"/>
-                <w:lang w:val="en-US"/>
-              </w:rPr>
-            </w:pPr>
-            <w:r>
-              <w:rPr>
-                <w:szCs w:val="24"/>
-                <w:lang w:val="en-US"/>
-              </w:rPr>
-              <w:t>Users.id-Reports.closed_by_user_id</w:t>
-            </w:r>
-          </w:p>
-        </w:tc>
-        <w:tc>
-          <w:tcPr>
-            <w:tcW w:w="5018" w:type="dxa"/>
-          </w:tcPr>
-          <w:p>
-            <w:pPr>
-              <w:ind w:firstLine="0"/>
-              <w:rPr>
-                <w:szCs w:val="24"/>
-              </w:rPr>
-            </w:pPr>
-            <w:r>
-              <w:rPr>
-                <w:szCs w:val="24"/>
-              </w:rPr>
-              <w:t xml:space="preserve">Идентификатор пользователя, закрывшего жалобу (создавшего её </w:t>
-            </w:r>
-            <w:r>
-              <w:rPr>
-                <w:szCs w:val="24"/>
-              </w:rPr>
-              <w:lastRenderedPageBreak/>
-              <w:t>пользователя или любого модератора)</w:t>
+            <w:tcW w:w="3955" w:type="dxa"/>
+          </w:tcPr>
+          <w:p>
+            <w:pPr>
+              <w:ind w:firstLine="0"/>
+              <w:rPr>
+                <w:szCs w:val="24"/>
+                <w:lang w:val="en-US"/>
+              </w:rPr>
+            </w:pPr>
+            <w:r>
+              <w:rPr>
+                <w:szCs w:val="24"/>
+                <w:lang w:val="en-US"/>
+              </w:rPr>
+              <w:t>Users.id-Configs.user_id</w:t>
+            </w:r>
+          </w:p>
+        </w:tc>
+        <w:tc>
+          <w:tcPr>
+            <w:tcW w:w="6070" w:type="dxa"/>
+          </w:tcPr>
+          <w:p>
+            <w:pPr>
+              <w:ind w:firstLine="0"/>
+              <w:rPr>
+                <w:szCs w:val="24"/>
+              </w:rPr>
+            </w:pPr>
+            <w:r>
+              <w:rPr>
+                <w:szCs w:val="24"/>
+              </w:rPr>
+              <w:t>Идентификатор пользователя, которому принадлежит конфигурация переводчика</w:t>
             </w:r>
           </w:p>
         </w:tc>
@@ -14062,42 +13802,41 @@
       <w:tr>
         <w:tc>
           <w:tcPr>
-            <w:tcW w:w="5017" w:type="dxa"/>
-          </w:tcPr>
-          <w:p>
-            <w:pPr>
-              <w:ind w:firstLine="0"/>
-              <w:rPr>
-                <w:szCs w:val="24"/>
-                <w:lang w:val="en-US"/>
-              </w:rPr>
-            </w:pPr>
-            <w:r>
-              <w:rPr>
-                <w:szCs w:val="24"/>
-                <w:lang w:val="en-US"/>
-              </w:rPr>
-              <w:lastRenderedPageBreak/>
-              <w:t>Report_reasons.id-Reports.reason_id</w:t>
-            </w:r>
-          </w:p>
-        </w:tc>
-        <w:tc>
-          <w:tcPr>
-            <w:tcW w:w="5018" w:type="dxa"/>
-          </w:tcPr>
-          <w:p>
-            <w:pPr>
-              <w:ind w:firstLine="0"/>
-              <w:rPr>
-                <w:szCs w:val="24"/>
-              </w:rPr>
-            </w:pPr>
-            <w:r>
-              <w:rPr>
-                <w:szCs w:val="24"/>
-              </w:rPr>
-              <w:t>Идентификатор причины, по которой была создана жалоба на перевод статьи</w:t>
+            <w:tcW w:w="3955" w:type="dxa"/>
+          </w:tcPr>
+          <w:p>
+            <w:pPr>
+              <w:ind w:firstLine="0"/>
+              <w:rPr>
+                <w:szCs w:val="24"/>
+                <w:lang w:val="en-US"/>
+              </w:rPr>
+            </w:pPr>
+            <w:r>
+              <w:rPr>
+                <w:szCs w:val="24"/>
+                <w:lang w:val="en-US"/>
+              </w:rPr>
+              <w:t>Users.id-Commens.sender_id</w:t>
+            </w:r>
+          </w:p>
+        </w:tc>
+        <w:tc>
+          <w:tcPr>
+            <w:tcW w:w="6070" w:type="dxa"/>
+          </w:tcPr>
+          <w:p>
+            <w:pPr>
+              <w:ind w:firstLine="0"/>
+              <w:rPr>
+                <w:szCs w:val="24"/>
+              </w:rPr>
+            </w:pPr>
+            <w:r>
+              <w:rPr>
+                <w:szCs w:val="24"/>
+              </w:rPr>
+              <w:t>Идентификатор пользователя, отправившего комментарий</w:t>
             </w:r>
           </w:p>
         </w:tc>
@@ -14105,41 +13844,42 @@
       <w:tr>
         <w:tc>
           <w:tcPr>
-            <w:tcW w:w="5017" w:type="dxa"/>
-          </w:tcPr>
-          <w:p>
-            <w:pPr>
-              <w:ind w:firstLine="0"/>
-              <w:rPr>
-                <w:szCs w:val="24"/>
-                <w:lang w:val="en-US"/>
-              </w:rPr>
-            </w:pPr>
-            <w:r>
-              <w:rPr>
-                <w:szCs w:val="24"/>
-                <w:lang w:val="en-US"/>
-              </w:rPr>
-              <w:t>Articles.id-Articles.original_article_id</w:t>
-            </w:r>
-          </w:p>
-        </w:tc>
-        <w:tc>
-          <w:tcPr>
-            <w:tcW w:w="5018" w:type="dxa"/>
-          </w:tcPr>
-          <w:p>
-            <w:pPr>
-              <w:ind w:firstLine="0"/>
-              <w:rPr>
-                <w:szCs w:val="24"/>
-              </w:rPr>
-            </w:pPr>
-            <w:r>
-              <w:rPr>
-                <w:szCs w:val="24"/>
-              </w:rPr>
-              <w:t>Идентификатор исходной статьи, из которой был создан перевод</w:t>
+            <w:tcW w:w="3955" w:type="dxa"/>
+          </w:tcPr>
+          <w:p>
+            <w:pPr>
+              <w:ind w:firstLine="0"/>
+              <w:rPr>
+                <w:szCs w:val="24"/>
+                <w:lang w:val="en-US"/>
+              </w:rPr>
+            </w:pPr>
+            <w:r>
+              <w:rPr>
+                <w:szCs w:val="24"/>
+                <w:lang w:val="en-US"/>
+              </w:rPr>
+              <w:lastRenderedPageBreak/>
+              <w:t>Users.id-Reports.closed_by_user_id</w:t>
+            </w:r>
+          </w:p>
+        </w:tc>
+        <w:tc>
+          <w:tcPr>
+            <w:tcW w:w="6070" w:type="dxa"/>
+          </w:tcPr>
+          <w:p>
+            <w:pPr>
+              <w:ind w:firstLine="0"/>
+              <w:rPr>
+                <w:szCs w:val="24"/>
+              </w:rPr>
+            </w:pPr>
+            <w:r>
+              <w:rPr>
+                <w:szCs w:val="24"/>
+              </w:rPr>
+              <w:t>Идентификатор пользователя, закрывшего жалобу (создавшего её пользователя или любого модератора)</w:t>
             </w:r>
           </w:p>
         </w:tc>
@@ -14147,41 +13887,41 @@
       <w:tr>
         <w:tc>
           <w:tcPr>
-            <w:tcW w:w="5017" w:type="dxa"/>
-          </w:tcPr>
-          <w:p>
-            <w:pPr>
-              <w:ind w:firstLine="0"/>
-              <w:rPr>
-                <w:szCs w:val="24"/>
-                <w:lang w:val="en-US"/>
-              </w:rPr>
-            </w:pPr>
-            <w:r>
-              <w:rPr>
-                <w:szCs w:val="24"/>
-                <w:lang w:val="en-US"/>
-              </w:rPr>
-              <w:t>Articles.id-Translation_tasks.article_id</w:t>
-            </w:r>
-          </w:p>
-        </w:tc>
-        <w:tc>
-          <w:tcPr>
-            <w:tcW w:w="5018" w:type="dxa"/>
-          </w:tcPr>
-          <w:p>
-            <w:pPr>
-              <w:ind w:firstLine="0"/>
-              <w:rPr>
-                <w:szCs w:val="24"/>
-              </w:rPr>
-            </w:pPr>
-            <w:r>
-              <w:rPr>
-                <w:szCs w:val="24"/>
-              </w:rPr>
-              <w:t>Идентификатор статьи, которую необходимо перевести</w:t>
+            <w:tcW w:w="3955" w:type="dxa"/>
+          </w:tcPr>
+          <w:p>
+            <w:pPr>
+              <w:ind w:firstLine="0"/>
+              <w:rPr>
+                <w:szCs w:val="24"/>
+                <w:lang w:val="en-US"/>
+              </w:rPr>
+            </w:pPr>
+            <w:r>
+              <w:rPr>
+                <w:szCs w:val="24"/>
+                <w:lang w:val="en-US"/>
+              </w:rPr>
+              <w:t>Report_reasons.id-Reports.reason_id</w:t>
+            </w:r>
+          </w:p>
+        </w:tc>
+        <w:tc>
+          <w:tcPr>
+            <w:tcW w:w="6070" w:type="dxa"/>
+          </w:tcPr>
+          <w:p>
+            <w:pPr>
+              <w:ind w:firstLine="0"/>
+              <w:rPr>
+                <w:szCs w:val="24"/>
+              </w:rPr>
+            </w:pPr>
+            <w:r>
+              <w:rPr>
+                <w:szCs w:val="24"/>
+              </w:rPr>
+              <w:t>Идентификатор причины, по которой была создана жалоба на перевод статьи</w:t>
             </w:r>
           </w:p>
         </w:tc>
@@ -14189,43 +13929,41 @@
       <w:tr>
         <w:tc>
           <w:tcPr>
-            <w:tcW w:w="5017" w:type="dxa"/>
-          </w:tcPr>
-          <w:p>
-            <w:pPr>
-              <w:ind w:firstLine="0"/>
-              <w:rPr>
-                <w:szCs w:val="24"/>
-                <w:lang w:val="en-US"/>
-              </w:rPr>
-            </w:pPr>
-            <w:r>
-              <w:rPr>
-                <w:szCs w:val="24"/>
-                <w:lang w:val="en-US"/>
-              </w:rPr>
-              <w:t>Articles.id-Translation_tasks.translated_article_id</w:t>
-            </w:r>
-          </w:p>
-        </w:tc>
-        <w:tc>
-          <w:tcPr>
-            <w:tcW w:w="5018" w:type="dxa"/>
-          </w:tcPr>
-          <w:p>
-            <w:pPr>
-              <w:ind w:firstLine="0"/>
-              <w:rPr>
-                <w:szCs w:val="24"/>
-                <w:lang w:val="en-US"/>
-              </w:rPr>
-            </w:pPr>
-            <w:r>
-              <w:rPr>
-                <w:szCs w:val="24"/>
-                <w:lang w:val="en-US"/>
-              </w:rPr>
-              <w:t>Идентификатор перевода статьи</w:t>
+            <w:tcW w:w="3955" w:type="dxa"/>
+          </w:tcPr>
+          <w:p>
+            <w:pPr>
+              <w:ind w:firstLine="0"/>
+              <w:rPr>
+                <w:szCs w:val="24"/>
+                <w:lang w:val="en-US"/>
+              </w:rPr>
+            </w:pPr>
+            <w:r>
+              <w:rPr>
+                <w:szCs w:val="24"/>
+                <w:lang w:val="en-US"/>
+              </w:rPr>
+              <w:t>Articles.id-Articles.original_article_id</w:t>
+            </w:r>
+          </w:p>
+        </w:tc>
+        <w:tc>
+          <w:tcPr>
+            <w:tcW w:w="6070" w:type="dxa"/>
+          </w:tcPr>
+          <w:p>
+            <w:pPr>
+              <w:ind w:firstLine="0"/>
+              <w:rPr>
+                <w:szCs w:val="24"/>
+              </w:rPr>
+            </w:pPr>
+            <w:r>
+              <w:rPr>
+                <w:szCs w:val="24"/>
+              </w:rPr>
+              <w:t>Идентификатор исходной статьи, из которой был создан перевод</w:t>
             </w:r>
           </w:p>
         </w:tc>
@@ -14233,41 +13971,57 @@
       <w:tr>
         <w:tc>
           <w:tcPr>
-            <w:tcW w:w="5017" w:type="dxa"/>
-          </w:tcPr>
-          <w:p>
-            <w:pPr>
-              <w:ind w:firstLine="0"/>
-              <w:rPr>
-                <w:szCs w:val="24"/>
-                <w:lang w:val="en-US"/>
-              </w:rPr>
-            </w:pPr>
-            <w:r>
-              <w:rPr>
-                <w:szCs w:val="24"/>
-                <w:lang w:val="en-US"/>
-              </w:rPr>
-              <w:t>Articles.id-Reports.article_id</w:t>
-            </w:r>
-          </w:p>
-        </w:tc>
-        <w:tc>
-          <w:tcPr>
-            <w:tcW w:w="5018" w:type="dxa"/>
-          </w:tcPr>
-          <w:p>
-            <w:pPr>
-              <w:ind w:firstLine="0"/>
-              <w:rPr>
-                <w:szCs w:val="24"/>
-              </w:rPr>
-            </w:pPr>
-            <w:r>
-              <w:rPr>
-                <w:szCs w:val="24"/>
-              </w:rPr>
-              <w:t>Идентификатор перевода, на который была создана жалоба</w:t>
+            <w:tcW w:w="3955" w:type="dxa"/>
+          </w:tcPr>
+          <w:p>
+            <w:pPr>
+              <w:ind w:firstLine="0"/>
+              <w:rPr>
+                <w:szCs w:val="24"/>
+                <w:lang w:val="en-US"/>
+              </w:rPr>
+            </w:pPr>
+            <w:r>
+              <w:rPr>
+                <w:szCs w:val="24"/>
+                <w:lang w:val="en-US"/>
+              </w:rPr>
+              <w:t>Articles.id-Translation_</w:t>
+            </w:r>
+            <w:proofErr w:type="gramStart"/>
+            <w:r>
+              <w:rPr>
+                <w:szCs w:val="24"/>
+                <w:lang w:val="en-US"/>
+              </w:rPr>
+              <w:t>tasks.article</w:t>
+            </w:r>
+            <w:proofErr w:type="gramEnd"/>
+            <w:r>
+              <w:rPr>
+                <w:szCs w:val="24"/>
+                <w:lang w:val="en-US"/>
+              </w:rPr>
+              <w:t>_id</w:t>
+            </w:r>
+          </w:p>
+        </w:tc>
+        <w:tc>
+          <w:tcPr>
+            <w:tcW w:w="6070" w:type="dxa"/>
+          </w:tcPr>
+          <w:p>
+            <w:pPr>
+              <w:ind w:firstLine="0"/>
+              <w:rPr>
+                <w:szCs w:val="24"/>
+              </w:rPr>
+            </w:pPr>
+            <w:r>
+              <w:rPr>
+                <w:szCs w:val="24"/>
+              </w:rPr>
+              <w:t>Идентификатор статьи, которую необходимо перевести</w:t>
             </w:r>
           </w:p>
         </w:tc>
@@ -14275,43 +14029,59 @@
       <w:tr>
         <w:tc>
           <w:tcPr>
-            <w:tcW w:w="5017" w:type="dxa"/>
-          </w:tcPr>
-          <w:p>
-            <w:pPr>
-              <w:ind w:firstLine="0"/>
-              <w:rPr>
-                <w:szCs w:val="24"/>
-                <w:lang w:val="en-US"/>
-              </w:rPr>
-            </w:pPr>
-            <w:r>
-              <w:rPr>
-                <w:szCs w:val="24"/>
-                <w:lang w:val="en-US"/>
-              </w:rPr>
-              <w:t>Languages.id-Articles.language_id</w:t>
-            </w:r>
-          </w:p>
-        </w:tc>
-        <w:tc>
-          <w:tcPr>
-            <w:tcW w:w="5018" w:type="dxa"/>
-          </w:tcPr>
-          <w:p>
-            <w:pPr>
-              <w:ind w:firstLine="0"/>
-              <w:rPr>
-                <w:szCs w:val="24"/>
-                <w:lang w:val="en-US"/>
-              </w:rPr>
-            </w:pPr>
-            <w:r>
-              <w:rPr>
-                <w:szCs w:val="24"/>
-                <w:lang w:val="en-US"/>
-              </w:rPr>
-              <w:t>Идентификатор языка статьи</w:t>
+            <w:tcW w:w="3955" w:type="dxa"/>
+          </w:tcPr>
+          <w:p>
+            <w:pPr>
+              <w:ind w:firstLine="0"/>
+              <w:rPr>
+                <w:szCs w:val="24"/>
+                <w:lang w:val="en-US"/>
+              </w:rPr>
+            </w:pPr>
+            <w:r>
+              <w:rPr>
+                <w:szCs w:val="24"/>
+                <w:lang w:val="en-US"/>
+              </w:rPr>
+              <w:t>Articles.id-Translation_</w:t>
+            </w:r>
+            <w:proofErr w:type="gramStart"/>
+            <w:r>
+              <w:rPr>
+                <w:szCs w:val="24"/>
+                <w:lang w:val="en-US"/>
+              </w:rPr>
+              <w:t>tasks.translated</w:t>
+            </w:r>
+            <w:proofErr w:type="gramEnd"/>
+            <w:r>
+              <w:rPr>
+                <w:szCs w:val="24"/>
+                <w:lang w:val="en-US"/>
+              </w:rPr>
+              <w:t>_article_id</w:t>
+            </w:r>
+          </w:p>
+        </w:tc>
+        <w:tc>
+          <w:tcPr>
+            <w:tcW w:w="6070" w:type="dxa"/>
+          </w:tcPr>
+          <w:p>
+            <w:pPr>
+              <w:ind w:firstLine="0"/>
+              <w:rPr>
+                <w:szCs w:val="24"/>
+                <w:lang w:val="en-US"/>
+              </w:rPr>
+            </w:pPr>
+            <w:r>
+              <w:rPr>
+                <w:szCs w:val="24"/>
+                <w:lang w:val="en-US"/>
+              </w:rPr>
+              <w:t>Идентификатор перевода статьи</w:t>
             </w:r>
           </w:p>
         </w:tc>
@@ -14319,41 +14089,41 @@
       <w:tr>
         <w:tc>
           <w:tcPr>
-            <w:tcW w:w="5017" w:type="dxa"/>
-          </w:tcPr>
-          <w:p>
-            <w:pPr>
-              <w:ind w:firstLine="0"/>
-              <w:rPr>
-                <w:szCs w:val="24"/>
-                <w:lang w:val="en-US"/>
-              </w:rPr>
-            </w:pPr>
-            <w:r>
-              <w:rPr>
-                <w:szCs w:val="24"/>
-                <w:lang w:val="en-US"/>
-              </w:rPr>
-              <w:t>Languages.id-Translation_tasks .source_language_id</w:t>
-            </w:r>
-          </w:p>
-        </w:tc>
-        <w:tc>
-          <w:tcPr>
-            <w:tcW w:w="5018" w:type="dxa"/>
-          </w:tcPr>
-          <w:p>
-            <w:pPr>
-              <w:ind w:firstLine="0"/>
-              <w:rPr>
-                <w:szCs w:val="24"/>
-              </w:rPr>
-            </w:pPr>
-            <w:r>
-              <w:rPr>
-                <w:szCs w:val="24"/>
-              </w:rPr>
-              <w:t>Идентификатор исходного языка, с которого необходимо перевести статью</w:t>
+            <w:tcW w:w="3955" w:type="dxa"/>
+          </w:tcPr>
+          <w:p>
+            <w:pPr>
+              <w:ind w:firstLine="0"/>
+              <w:rPr>
+                <w:szCs w:val="24"/>
+                <w:lang w:val="en-US"/>
+              </w:rPr>
+            </w:pPr>
+            <w:r>
+              <w:rPr>
+                <w:szCs w:val="24"/>
+                <w:lang w:val="en-US"/>
+              </w:rPr>
+              <w:t>Articles.id-Reports.article_id</w:t>
+            </w:r>
+          </w:p>
+        </w:tc>
+        <w:tc>
+          <w:tcPr>
+            <w:tcW w:w="6070" w:type="dxa"/>
+          </w:tcPr>
+          <w:p>
+            <w:pPr>
+              <w:ind w:firstLine="0"/>
+              <w:rPr>
+                <w:szCs w:val="24"/>
+              </w:rPr>
+            </w:pPr>
+            <w:r>
+              <w:rPr>
+                <w:szCs w:val="24"/>
+              </w:rPr>
+              <w:t>Идентификатор перевода, на который была создана жалоба</w:t>
             </w:r>
           </w:p>
         </w:tc>
@@ -14361,41 +14131,43 @@
       <w:tr>
         <w:tc>
           <w:tcPr>
-            <w:tcW w:w="5017" w:type="dxa"/>
-          </w:tcPr>
-          <w:p>
-            <w:pPr>
-              <w:ind w:firstLine="0"/>
-              <w:rPr>
-                <w:szCs w:val="24"/>
-                <w:lang w:val="en-US"/>
-              </w:rPr>
-            </w:pPr>
-            <w:r>
-              <w:rPr>
-                <w:szCs w:val="24"/>
-                <w:lang w:val="en-US"/>
-              </w:rPr>
-              <w:t>Languages.id-Translation_tasks .target_language_id</w:t>
-            </w:r>
-          </w:p>
-        </w:tc>
-        <w:tc>
-          <w:tcPr>
-            <w:tcW w:w="5018" w:type="dxa"/>
-          </w:tcPr>
-          <w:p>
-            <w:pPr>
-              <w:ind w:firstLine="0"/>
-              <w:rPr>
-                <w:szCs w:val="24"/>
-              </w:rPr>
-            </w:pPr>
-            <w:r>
-              <w:rPr>
-                <w:szCs w:val="24"/>
-              </w:rPr>
-              <w:t>Идентификатор конечного языка, на который необходимо перевести статью</w:t>
+            <w:tcW w:w="3955" w:type="dxa"/>
+          </w:tcPr>
+          <w:p>
+            <w:pPr>
+              <w:ind w:firstLine="0"/>
+              <w:rPr>
+                <w:szCs w:val="24"/>
+                <w:lang w:val="en-US"/>
+              </w:rPr>
+            </w:pPr>
+            <w:r>
+              <w:rPr>
+                <w:szCs w:val="24"/>
+                <w:lang w:val="en-US"/>
+              </w:rPr>
+              <w:t>Languages.id-Articles.language_id</w:t>
+            </w:r>
+          </w:p>
+        </w:tc>
+        <w:tc>
+          <w:tcPr>
+            <w:tcW w:w="6070" w:type="dxa"/>
+          </w:tcPr>
+          <w:p>
+            <w:pPr>
+              <w:ind w:firstLine="0"/>
+              <w:rPr>
+                <w:szCs w:val="24"/>
+                <w:lang w:val="en-US"/>
+              </w:rPr>
+            </w:pPr>
+            <w:r>
+              <w:rPr>
+                <w:szCs w:val="24"/>
+                <w:lang w:val="en-US"/>
+              </w:rPr>
+              <w:t>Идентификатор языка статьи</w:t>
             </w:r>
           </w:p>
         </w:tc>
@@ -14403,41 +14175,57 @@
       <w:tr>
         <w:tc>
           <w:tcPr>
-            <w:tcW w:w="5017" w:type="dxa"/>
-          </w:tcPr>
-          <w:p>
-            <w:pPr>
-              <w:ind w:firstLine="0"/>
-              <w:rPr>
-                <w:szCs w:val="24"/>
-                <w:lang w:val="en-US"/>
-              </w:rPr>
-            </w:pPr>
-            <w:r>
-              <w:rPr>
-                <w:szCs w:val="24"/>
-                <w:lang w:val="en-US"/>
-              </w:rPr>
-              <w:t>Reports.id-Comments.report_id</w:t>
-            </w:r>
-          </w:p>
-        </w:tc>
-        <w:tc>
-          <w:tcPr>
-            <w:tcW w:w="5018" w:type="dxa"/>
-          </w:tcPr>
-          <w:p>
-            <w:pPr>
-              <w:ind w:firstLine="0"/>
-              <w:rPr>
-                <w:szCs w:val="24"/>
-              </w:rPr>
-            </w:pPr>
-            <w:r>
-              <w:rPr>
-                <w:szCs w:val="24"/>
-              </w:rPr>
-              <w:t>Идентификатор жалобы, под которой был оставлен комментарий</w:t>
+            <w:tcW w:w="3955" w:type="dxa"/>
+          </w:tcPr>
+          <w:p>
+            <w:pPr>
+              <w:ind w:firstLine="0"/>
+              <w:rPr>
+                <w:szCs w:val="24"/>
+                <w:lang w:val="en-US"/>
+              </w:rPr>
+            </w:pPr>
+            <w:r>
+              <w:rPr>
+                <w:szCs w:val="24"/>
+                <w:lang w:val="en-US"/>
+              </w:rPr>
+              <w:t>Languages.id-Translation_</w:t>
+            </w:r>
+            <w:proofErr w:type="gramStart"/>
+            <w:r>
+              <w:rPr>
+                <w:szCs w:val="24"/>
+                <w:lang w:val="en-US"/>
+              </w:rPr>
+              <w:t>tasks .target</w:t>
+            </w:r>
+            <w:proofErr w:type="gramEnd"/>
+            <w:r>
+              <w:rPr>
+                <w:szCs w:val="24"/>
+                <w:lang w:val="en-US"/>
+              </w:rPr>
+              <w:t>_language_id</w:t>
+            </w:r>
+          </w:p>
+        </w:tc>
+        <w:tc>
+          <w:tcPr>
+            <w:tcW w:w="6070" w:type="dxa"/>
+          </w:tcPr>
+          <w:p>
+            <w:pPr>
+              <w:ind w:firstLine="0"/>
+              <w:rPr>
+                <w:szCs w:val="24"/>
+              </w:rPr>
+            </w:pPr>
+            <w:r>
+              <w:rPr>
+                <w:szCs w:val="24"/>
+              </w:rPr>
+              <w:t>Идентификатор конечного языка, на который необходимо перевести статью</w:t>
             </w:r>
           </w:p>
         </w:tc>
@@ -14445,41 +14233,41 @@
       <w:tr>
         <w:tc>
           <w:tcPr>
-            <w:tcW w:w="5017" w:type="dxa"/>
-          </w:tcPr>
-          <w:p>
-            <w:pPr>
-              <w:ind w:firstLine="0"/>
-              <w:rPr>
-                <w:szCs w:val="24"/>
-                <w:lang w:val="en-US"/>
-              </w:rPr>
-            </w:pPr>
-            <w:r>
-              <w:rPr>
-                <w:szCs w:val="24"/>
-                <w:lang w:val="en-US"/>
-              </w:rPr>
-              <w:t>AI_Models.id- Translation_tasks.model_id</w:t>
-            </w:r>
-          </w:p>
-        </w:tc>
-        <w:tc>
-          <w:tcPr>
-            <w:tcW w:w="5018" w:type="dxa"/>
-          </w:tcPr>
-          <w:p>
-            <w:pPr>
-              <w:ind w:firstLine="0"/>
-              <w:rPr>
-                <w:szCs w:val="24"/>
-              </w:rPr>
-            </w:pPr>
-            <w:r>
-              <w:rPr>
-                <w:szCs w:val="24"/>
-              </w:rPr>
-              <w:t>Идентификатор записи о модели искусственного интеллекта, которая используется для перевода статьи</w:t>
+            <w:tcW w:w="3955" w:type="dxa"/>
+          </w:tcPr>
+          <w:p>
+            <w:pPr>
+              <w:ind w:firstLine="0"/>
+              <w:rPr>
+                <w:szCs w:val="24"/>
+                <w:lang w:val="en-US"/>
+              </w:rPr>
+            </w:pPr>
+            <w:r>
+              <w:rPr>
+                <w:szCs w:val="24"/>
+                <w:lang w:val="en-US"/>
+              </w:rPr>
+              <w:t>Reports.id-Comments.report_id</w:t>
+            </w:r>
+          </w:p>
+        </w:tc>
+        <w:tc>
+          <w:tcPr>
+            <w:tcW w:w="6070" w:type="dxa"/>
+          </w:tcPr>
+          <w:p>
+            <w:pPr>
+              <w:ind w:firstLine="0"/>
+              <w:rPr>
+                <w:szCs w:val="24"/>
+              </w:rPr>
+            </w:pPr>
+            <w:r>
+              <w:rPr>
+                <w:szCs w:val="24"/>
+              </w:rPr>
+              <w:t>Идентификатор жалобы, под которой был оставлен комментарий</w:t>
             </w:r>
           </w:p>
         </w:tc>
@@ -14487,41 +14275,57 @@
       <w:tr>
         <w:tc>
           <w:tcPr>
-            <w:tcW w:w="5017" w:type="dxa"/>
-          </w:tcPr>
-          <w:p>
-            <w:pPr>
-              <w:ind w:firstLine="0"/>
-              <w:rPr>
-                <w:szCs w:val="24"/>
-                <w:lang w:val="en-US"/>
-              </w:rPr>
-            </w:pPr>
-            <w:r>
-              <w:rPr>
-                <w:szCs w:val="24"/>
-                <w:lang w:val="en-US"/>
-              </w:rPr>
-              <w:t>AI_Models.id- Configs.model_id</w:t>
-            </w:r>
-          </w:p>
-        </w:tc>
-        <w:tc>
-          <w:tcPr>
-            <w:tcW w:w="5018" w:type="dxa"/>
-          </w:tcPr>
-          <w:p>
-            <w:pPr>
-              <w:ind w:firstLine="0"/>
-              <w:rPr>
-                <w:szCs w:val="24"/>
-              </w:rPr>
-            </w:pPr>
-            <w:r>
-              <w:rPr>
-                <w:szCs w:val="24"/>
-              </w:rPr>
-              <w:t>Идентификатор  записи о модели искусственного интеллекта</w:t>
+            <w:tcW w:w="3955" w:type="dxa"/>
+          </w:tcPr>
+          <w:p>
+            <w:pPr>
+              <w:ind w:firstLine="0"/>
+              <w:rPr>
+                <w:szCs w:val="24"/>
+                <w:lang w:val="en-US"/>
+              </w:rPr>
+            </w:pPr>
+            <w:r>
+              <w:rPr>
+                <w:szCs w:val="24"/>
+                <w:lang w:val="en-US"/>
+              </w:rPr>
+              <w:t>AI_Models.id- Translation_</w:t>
+            </w:r>
+            <w:proofErr w:type="gramStart"/>
+            <w:r>
+              <w:rPr>
+                <w:szCs w:val="24"/>
+                <w:lang w:val="en-US"/>
+              </w:rPr>
+              <w:t>tasks.model</w:t>
+            </w:r>
+            <w:proofErr w:type="gramEnd"/>
+            <w:r>
+              <w:rPr>
+                <w:szCs w:val="24"/>
+                <w:lang w:val="en-US"/>
+              </w:rPr>
+              <w:t>_id</w:t>
+            </w:r>
+          </w:p>
+        </w:tc>
+        <w:tc>
+          <w:tcPr>
+            <w:tcW w:w="6070" w:type="dxa"/>
+          </w:tcPr>
+          <w:p>
+            <w:pPr>
+              <w:ind w:firstLine="0"/>
+              <w:rPr>
+                <w:szCs w:val="24"/>
+              </w:rPr>
+            </w:pPr>
+            <w:r>
+              <w:rPr>
+                <w:szCs w:val="24"/>
+              </w:rPr>
+              <w:t>Идентификатор записи о модели искусственного интеллекта, которая используется для перевода статьи</w:t>
             </w:r>
           </w:p>
         </w:tc>
@@ -14529,41 +14333,41 @@
       <w:tr>
         <w:tc>
           <w:tcPr>
-            <w:tcW w:w="5017" w:type="dxa"/>
-          </w:tcPr>
-          <w:p>
-            <w:pPr>
-              <w:ind w:firstLine="0"/>
-              <w:rPr>
-                <w:szCs w:val="24"/>
-                <w:lang w:val="en-US"/>
-              </w:rPr>
-            </w:pPr>
-            <w:r>
-              <w:rPr>
-                <w:szCs w:val="24"/>
-                <w:lang w:val="en-US"/>
-              </w:rPr>
-              <w:t>Style_prompts.id- Translation_tasks.prompt_id</w:t>
-            </w:r>
-          </w:p>
-        </w:tc>
-        <w:tc>
-          <w:tcPr>
-            <w:tcW w:w="5018" w:type="dxa"/>
-          </w:tcPr>
-          <w:p>
-            <w:pPr>
-              <w:ind w:firstLine="0"/>
-              <w:rPr>
-                <w:szCs w:val="24"/>
-              </w:rPr>
-            </w:pPr>
-            <w:r>
-              <w:rPr>
-                <w:szCs w:val="24"/>
-              </w:rPr>
-              <w:t>Идентификатор запроса перевода, который используется для перевода статьи</w:t>
+            <w:tcW w:w="3955" w:type="dxa"/>
+          </w:tcPr>
+          <w:p>
+            <w:pPr>
+              <w:ind w:firstLine="0"/>
+              <w:rPr>
+                <w:szCs w:val="24"/>
+                <w:lang w:val="en-US"/>
+              </w:rPr>
+            </w:pPr>
+            <w:r>
+              <w:rPr>
+                <w:szCs w:val="24"/>
+                <w:lang w:val="en-US"/>
+              </w:rPr>
+              <w:t>AI_Models.id- Configs.model_id</w:t>
+            </w:r>
+          </w:p>
+        </w:tc>
+        <w:tc>
+          <w:tcPr>
+            <w:tcW w:w="6070" w:type="dxa"/>
+          </w:tcPr>
+          <w:p>
+            <w:pPr>
+              <w:ind w:firstLine="0"/>
+              <w:rPr>
+                <w:szCs w:val="24"/>
+              </w:rPr>
+            </w:pPr>
+            <w:r>
+              <w:rPr>
+                <w:szCs w:val="24"/>
+              </w:rPr>
+              <w:t>Идентификатор  записи о модели искусственного интеллекта</w:t>
             </w:r>
           </w:p>
         </w:tc>
@@ -14571,7 +14375,65 @@
       <w:tr>
         <w:tc>
           <w:tcPr>
-            <w:tcW w:w="5017" w:type="dxa"/>
+            <w:tcW w:w="3955" w:type="dxa"/>
+          </w:tcPr>
+          <w:p>
+            <w:pPr>
+              <w:ind w:firstLine="0"/>
+              <w:rPr>
+                <w:szCs w:val="24"/>
+                <w:lang w:val="en-US"/>
+              </w:rPr>
+            </w:pPr>
+            <w:r>
+              <w:rPr>
+                <w:szCs w:val="24"/>
+                <w:lang w:val="en-US"/>
+              </w:rPr>
+              <w:t>Style_prompts.id- Translation_</w:t>
+            </w:r>
+            <w:proofErr w:type="gramStart"/>
+            <w:r>
+              <w:rPr>
+                <w:szCs w:val="24"/>
+                <w:lang w:val="en-US"/>
+              </w:rPr>
+              <w:t>tasks.prompt</w:t>
+            </w:r>
+            <w:proofErr w:type="gramEnd"/>
+            <w:r>
+              <w:rPr>
+                <w:szCs w:val="24"/>
+                <w:lang w:val="en-US"/>
+              </w:rPr>
+              <w:t>_id</w:t>
+            </w:r>
+          </w:p>
+        </w:tc>
+        <w:tc>
+          <w:tcPr>
+            <w:tcW w:w="6070" w:type="dxa"/>
+          </w:tcPr>
+          <w:p>
+            <w:pPr>
+              <w:ind w:firstLine="0"/>
+              <w:rPr>
+                <w:szCs w:val="24"/>
+              </w:rPr>
+            </w:pPr>
+            <w:r>
+              <w:rPr>
+                <w:szCs w:val="24"/>
+              </w:rPr>
+              <w:t>Идентификатор запроса перевода, который используется для перевода статьи</w:t>
+            </w:r>
+          </w:p>
+        </w:tc>
+      </w:tr>
+      <w:tr>
+        <w:tc>
+          <w:tcPr>
+            <w:tcW w:w="3955" w:type="dxa"/>
           </w:tcPr>
           <w:p>
             <w:pPr>
@@ -14592,7 +14454,7 @@
         </w:tc>
         <w:tc>
           <w:tcPr>
-            <w:tcW w:w="5018" w:type="dxa"/>
+            <w:tcW w:w="6070" w:type="dxa"/>
           </w:tcPr>
           <w:p>
             <w:pPr>
@@ -14698,9 +14560,9 @@
         </w:rPr>
         <w:lastRenderedPageBreak/>
         <w:drawing>
-          <wp:inline distT="0" distB="0" distL="0" distR="0" wp14:anchorId="7F2700B6" wp14:editId="5AB79A16">
-            <wp:extent cx="5640705" cy="3855465"/>
-            <wp:effectExtent l="0" t="0" r="0" b="0"/>
+          <wp:inline distT="0" distB="0" distL="0" distR="0" wp14:anchorId="7F2700B6" wp14:editId="04C53267">
+            <wp:extent cx="5467411" cy="3863771"/>
+            <wp:effectExtent l="0" t="0" r="0" b="3810"/>
             <wp:docPr id="731678833" name="Picture 10"/>
             <wp:cNvGraphicFramePr>
               <a:graphicFrameLocks xmlns:a="http://schemas.openxmlformats.org/drawingml/2006/main" noChangeAspect="1"/>
@@ -14709,7 +14571,7 @@
               <a:graphicData uri="http://schemas.openxmlformats.org/drawingml/2006/picture">
                 <pic:pic xmlns:pic="http://schemas.openxmlformats.org/drawingml/2006/picture">
                   <pic:nvPicPr>
-                    <pic:cNvPr id="731678833" name="Picture 731678833"/>
+                    <pic:cNvPr id="731678833" name="Picture 10"/>
                     <pic:cNvPicPr/>
                   </pic:nvPicPr>
                   <pic:blipFill>
@@ -14727,7 +14589,7 @@
                   <pic:spPr>
                     <a:xfrm>
                       <a:off x="0" y="0"/>
-                      <a:ext cx="5652857" cy="3863771"/>
+                      <a:ext cx="5467411" cy="3863771"/>
                     </a:xfrm>
                     <a:prstGeom prst="rect">
                       <a:avLst/>
@@ -14753,7 +14615,10 @@
         <w:rPr>
           <w:lang w:val="en-US"/>
         </w:rPr>
-        <w:t>web-</w:t>
+        <w:t>web</w:t>
+      </w:r>
+      <w:r>
+        <w:t>-</w:t>
       </w:r>
       <w:r>
         <w:t>приложения</w:t>
@@ -15115,6 +14980,7 @@
               <w:rPr>
                 <w:lang w:val="en-US"/>
               </w:rPr>
+              <w:lastRenderedPageBreak/>
               <w:t>Redis</w:t>
             </w:r>
           </w:p>
@@ -15518,165 +15384,239 @@
                 <w:lang w:val="en-US"/>
               </w:rPr>
             </w:pPr>
+            <w:proofErr w:type="gramStart"/>
             <w:r>
               <w:rPr>
                 <w:rFonts w:ascii="Courier New" w:hAnsi="Courier New" w:cs="Courier New"/>
                 <w:sz w:val="24"/>
                 <w:lang w:val="en-US"/>
               </w:rPr>
-              <w:t>app.use(defineEventHandler(event =&gt; {</w:t>
-            </w:r>
-          </w:p>
-          <w:p>
-            <w:pPr>
-              <w:ind w:firstLine="0"/>
-              <w:jc w:val="left"/>
+              <w:t>app.use(</w:t>
+            </w:r>
+            <w:proofErr w:type="gramEnd"/>
+            <w:r>
               <w:rPr>
                 <w:rFonts w:ascii="Courier New" w:hAnsi="Courier New" w:cs="Courier New"/>
                 <w:sz w:val="24"/>
                 <w:lang w:val="en-US"/>
               </w:rPr>
-            </w:pPr>
-            <w:r>
+              <w:t>defineEventHandler(event =&gt; {</w:t>
+            </w:r>
+          </w:p>
+          <w:p>
+            <w:pPr>
+              <w:ind w:firstLine="0"/>
+              <w:jc w:val="left"/>
               <w:rPr>
                 <w:rFonts w:ascii="Courier New" w:hAnsi="Courier New" w:cs="Courier New"/>
                 <w:sz w:val="24"/>
                 <w:lang w:val="en-US"/>
               </w:rPr>
-              <w:t xml:space="preserve">    appendHeaders(event, {</w:t>
-            </w:r>
-          </w:p>
-          <w:p>
-            <w:pPr>
-              <w:ind w:firstLine="0"/>
-              <w:jc w:val="left"/>
+            </w:pPr>
+            <w:r>
               <w:rPr>
                 <w:rFonts w:ascii="Courier New" w:hAnsi="Courier New" w:cs="Courier New"/>
                 <w:sz w:val="24"/>
                 <w:lang w:val="en-US"/>
               </w:rPr>
-            </w:pPr>
+              <w:t xml:space="preserve">    </w:t>
+            </w:r>
+            <w:proofErr w:type="gramStart"/>
             <w:r>
               <w:rPr>
                 <w:rFonts w:ascii="Courier New" w:hAnsi="Courier New" w:cs="Courier New"/>
                 <w:sz w:val="24"/>
                 <w:lang w:val="en-US"/>
               </w:rPr>
-              <w:t xml:space="preserve">        'Access-Control-Allow-Origin': '*',</w:t>
-            </w:r>
-          </w:p>
-          <w:p>
-            <w:pPr>
-              <w:ind w:firstLine="0"/>
-              <w:jc w:val="left"/>
+              <w:t>appendHeaders(</w:t>
+            </w:r>
+            <w:proofErr w:type="gramEnd"/>
+            <w:r>
               <w:rPr>
                 <w:rFonts w:ascii="Courier New" w:hAnsi="Courier New" w:cs="Courier New"/>
                 <w:sz w:val="24"/>
                 <w:lang w:val="en-US"/>
               </w:rPr>
-            </w:pPr>
-            <w:r>
+              <w:t>event, {</w:t>
+            </w:r>
+          </w:p>
+          <w:p>
+            <w:pPr>
+              <w:ind w:firstLine="0"/>
+              <w:jc w:val="left"/>
               <w:rPr>
                 <w:rFonts w:ascii="Courier New" w:hAnsi="Courier New" w:cs="Courier New"/>
                 <w:sz w:val="24"/>
                 <w:lang w:val="en-US"/>
               </w:rPr>
-              <w:t xml:space="preserve">        'Access-Control-Expose-Headers': '*'</w:t>
-            </w:r>
-          </w:p>
-          <w:p>
-            <w:pPr>
-              <w:ind w:firstLine="0"/>
-              <w:jc w:val="left"/>
+            </w:pPr>
+            <w:r>
               <w:rPr>
                 <w:rFonts w:ascii="Courier New" w:hAnsi="Courier New" w:cs="Courier New"/>
                 <w:sz w:val="24"/>
                 <w:lang w:val="en-US"/>
               </w:rPr>
-            </w:pPr>
-            <w:r>
+              <w:t xml:space="preserve">        'Access-Control-Allow-Origin': '*',</w:t>
+            </w:r>
+          </w:p>
+          <w:p>
+            <w:pPr>
+              <w:ind w:firstLine="0"/>
+              <w:jc w:val="left"/>
               <w:rPr>
                 <w:rFonts w:ascii="Courier New" w:hAnsi="Courier New" w:cs="Courier New"/>
                 <w:sz w:val="24"/>
                 <w:lang w:val="en-US"/>
               </w:rPr>
-              <w:t xml:space="preserve">    })</w:t>
-            </w:r>
-          </w:p>
-          <w:p>
-            <w:pPr>
-              <w:ind w:firstLine="0"/>
-              <w:jc w:val="left"/>
+            </w:pPr>
+            <w:r>
               <w:rPr>
                 <w:rFonts w:ascii="Courier New" w:hAnsi="Courier New" w:cs="Courier New"/>
                 <w:sz w:val="24"/>
                 <w:lang w:val="en-US"/>
               </w:rPr>
-            </w:pPr>
-            <w:r>
+              <w:t xml:space="preserve">        'Access-Control-Expose-Headers': '*'</w:t>
+            </w:r>
+          </w:p>
+          <w:p>
+            <w:pPr>
+              <w:ind w:firstLine="0"/>
+              <w:jc w:val="left"/>
               <w:rPr>
                 <w:rFonts w:ascii="Courier New" w:hAnsi="Courier New" w:cs="Courier New"/>
                 <w:sz w:val="24"/>
                 <w:lang w:val="en-US"/>
               </w:rPr>
-              <w:t>}));</w:t>
-            </w:r>
-          </w:p>
-          <w:p>
-            <w:pPr>
-              <w:ind w:firstLine="0"/>
-              <w:jc w:val="left"/>
+            </w:pPr>
+            <w:r>
               <w:rPr>
                 <w:rFonts w:ascii="Courier New" w:hAnsi="Courier New" w:cs="Courier New"/>
                 <w:sz w:val="24"/>
                 <w:lang w:val="en-US"/>
               </w:rPr>
-            </w:pPr>
-            <w:r>
+              <w:t xml:space="preserve">    })</w:t>
+            </w:r>
+          </w:p>
+          <w:p>
+            <w:pPr>
+              <w:ind w:firstLine="0"/>
+              <w:jc w:val="left"/>
               <w:rPr>
                 <w:rFonts w:ascii="Courier New" w:hAnsi="Courier New" w:cs="Courier New"/>
                 <w:sz w:val="24"/>
                 <w:lang w:val="en-US"/>
               </w:rPr>
-              <w:t>app.use(defineEventHandler(async event =&gt; {</w:t>
-            </w:r>
-          </w:p>
-          <w:p>
-            <w:pPr>
-              <w:ind w:firstLine="0"/>
-              <w:jc w:val="left"/>
+            </w:pPr>
+            <w:r>
               <w:rPr>
                 <w:rFonts w:ascii="Courier New" w:hAnsi="Courier New" w:cs="Courier New"/>
                 <w:sz w:val="24"/>
                 <w:lang w:val="en-US"/>
               </w:rPr>
-            </w:pPr>
-            <w:r>
+              <w:t>}));</w:t>
+            </w:r>
+          </w:p>
+          <w:p>
+            <w:pPr>
+              <w:ind w:firstLine="0"/>
+              <w:jc w:val="left"/>
               <w:rPr>
                 <w:rFonts w:ascii="Courier New" w:hAnsi="Courier New" w:cs="Courier New"/>
                 <w:sz w:val="24"/>
                 <w:lang w:val="en-US"/>
               </w:rPr>
-              <w:t xml:space="preserve">    setResponseHeader(event, 'Content-Type', 'text/html');</w:t>
-            </w:r>
-          </w:p>
-          <w:p>
-            <w:pPr>
-              <w:ind w:firstLine="0"/>
-              <w:jc w:val="left"/>
+            </w:pPr>
+            <w:proofErr w:type="gramStart"/>
+            <w:r>
               <w:rPr>
                 <w:rFonts w:ascii="Courier New" w:hAnsi="Courier New" w:cs="Courier New"/>
                 <w:sz w:val="24"/>
                 <w:lang w:val="en-US"/>
               </w:rPr>
-            </w:pPr>
+              <w:t>app.use(</w:t>
+            </w:r>
+            <w:proofErr w:type="gramEnd"/>
             <w:r>
               <w:rPr>
                 <w:rFonts w:ascii="Courier New" w:hAnsi="Courier New" w:cs="Courier New"/>
                 <w:sz w:val="24"/>
                 <w:lang w:val="en-US"/>
               </w:rPr>
-              <w:t xml:space="preserve">    return fs.readFileSync('./views/react-front/dist/index.html');</w:t>
+              <w:t>defineEventHandler(async event =&gt; {</w:t>
+            </w:r>
+          </w:p>
+          <w:p>
+            <w:pPr>
+              <w:ind w:firstLine="0"/>
+              <w:jc w:val="left"/>
+              <w:rPr>
+                <w:rFonts w:ascii="Courier New" w:hAnsi="Courier New" w:cs="Courier New"/>
+                <w:sz w:val="24"/>
+                <w:lang w:val="en-US"/>
+              </w:rPr>
+            </w:pPr>
+            <w:r>
+              <w:rPr>
+                <w:rFonts w:ascii="Courier New" w:hAnsi="Courier New" w:cs="Courier New"/>
+                <w:sz w:val="24"/>
+                <w:lang w:val="en-US"/>
+              </w:rPr>
+              <w:t xml:space="preserve">    </w:t>
+            </w:r>
+            <w:proofErr w:type="gramStart"/>
+            <w:r>
+              <w:rPr>
+                <w:rFonts w:ascii="Courier New" w:hAnsi="Courier New" w:cs="Courier New"/>
+                <w:sz w:val="24"/>
+                <w:lang w:val="en-US"/>
+              </w:rPr>
+              <w:t>setResponseHeader(</w:t>
+            </w:r>
+            <w:proofErr w:type="gramEnd"/>
+            <w:r>
+              <w:rPr>
+                <w:rFonts w:ascii="Courier New" w:hAnsi="Courier New" w:cs="Courier New"/>
+                <w:sz w:val="24"/>
+                <w:lang w:val="en-US"/>
+              </w:rPr>
+              <w:t>event, 'Content-Type', 'text/html');</w:t>
+            </w:r>
+          </w:p>
+          <w:p>
+            <w:pPr>
+              <w:ind w:firstLine="0"/>
+              <w:jc w:val="left"/>
+              <w:rPr>
+                <w:rFonts w:ascii="Courier New" w:hAnsi="Courier New" w:cs="Courier New"/>
+                <w:sz w:val="24"/>
+                <w:lang w:val="en-US"/>
+              </w:rPr>
+            </w:pPr>
+            <w:r>
+              <w:rPr>
+                <w:rFonts w:ascii="Courier New" w:hAnsi="Courier New" w:cs="Courier New"/>
+                <w:sz w:val="24"/>
+                <w:lang w:val="en-US"/>
+              </w:rPr>
+              <w:t xml:space="preserve">    return </w:t>
+            </w:r>
+            <w:proofErr w:type="gramStart"/>
+            <w:r>
+              <w:rPr>
+                <w:rFonts w:ascii="Courier New" w:hAnsi="Courier New" w:cs="Courier New"/>
+                <w:sz w:val="24"/>
+                <w:lang w:val="en-US"/>
+              </w:rPr>
+              <w:t>fs.readFileSync</w:t>
+            </w:r>
+            <w:proofErr w:type="gramEnd"/>
+            <w:r>
+              <w:rPr>
+                <w:rFonts w:ascii="Courier New" w:hAnsi="Courier New" w:cs="Courier New"/>
+                <w:sz w:val="24"/>
+                <w:lang w:val="en-US"/>
+              </w:rPr>
+              <w:t>('./views/react-front/dist/index.html');</w:t>
             </w:r>
           </w:p>
           <w:p>
@@ -17051,7 +16991,10 @@
           <w:fldChar w:fldCharType="separate"/>
         </w:r>
         <w:r>
-          <w:t>51</w:t>
+          <w:t>5</w:t>
+        </w:r>
+        <w:r>
+          <w:t>1</w:t>
         </w:r>
         <w:r>
           <w:fldChar w:fldCharType="end"/>

</xml_diff>

<commit_message>
cleaned diploma a bit
</commit_message>
<xml_diff>
--- a/_curse/docs/Записка Точило 3-4.docx
+++ b/_curse/docs/Записка Точило 3-4.docx
@@ -72,7 +72,7 @@
               </wp:anchor>
             </w:drawing>
           </mc:Choice>
-          <mc:Fallback xmlns:oel="http://schemas.microsoft.com/office/2019/extlst" xmlns:w16du="http://schemas.microsoft.com/office/word/2023/wordml/word16du">
+          <mc:Fallback xmlns:w16du="http://schemas.microsoft.com/office/word/2023/wordml/word16du" xmlns:oel="http://schemas.microsoft.com/office/2019/extlst">
             <w:pict>
               <v:rect id="shape_0" ID="Прямоугольник 30" path="m0,0l-2147483645,0l-2147483645,-2147483646l0,-2147483646xe" fillcolor="white" stroked="t" o:allowincell="f" style="position:absolute;margin-left:461.2pt;margin-top:-27.55pt;width:38.35pt;height:25.15pt;mso-wrap-style:none;v-text-anchor:middle;mso-position-horizontal:right;mso-position-horizontal-relative:margin" wp14:anchorId="3BCF991A">
                 <v:fill o:detectmouseclick="t" type="solid" color2="black"/>
@@ -1470,7 +1470,7 @@
               </wp:anchor>
             </w:drawing>
           </mc:Choice>
-          <mc:Fallback xmlns:oel="http://schemas.microsoft.com/office/2019/extlst" xmlns:w16du="http://schemas.microsoft.com/office/word/2023/wordml/word16du">
+          <mc:Fallback xmlns:w16du="http://schemas.microsoft.com/office/word/2023/wordml/word16du" xmlns:oel="http://schemas.microsoft.com/office/2019/extlst">
             <w:pict>
               <v:rect id="shape_0" ID="Прямоугольник 29" path="m0,0l-2147483645,0l-2147483645,-2147483646l0,-2147483646xe" fillcolor="white" stroked="t" o:allowincell="f" style="position:absolute;margin-left:469.2pt;margin-top:-25.85pt;width:38.35pt;height:25.15pt;mso-wrap-style:none;v-text-anchor:middle" wp14:anchorId="1910EDEF">
                 <v:fill o:detectmouseclick="t" type="solid" color2="black"/>
@@ -1849,7 +1849,7 @@
               </wp:anchor>
             </w:drawing>
           </mc:Choice>
-          <mc:Fallback xmlns:oel="http://schemas.microsoft.com/office/2019/extlst" xmlns:w16du="http://schemas.microsoft.com/office/word/2023/wordml/word16du">
+          <mc:Fallback xmlns:w16du="http://schemas.microsoft.com/office/word/2023/wordml/word16du" xmlns:oel="http://schemas.microsoft.com/office/2019/extlst">
             <w:pict>
               <v:rect id="shape_0" ID="Прямоугольник 2" path="m0,0l-2147483645,0l-2147483645,-2147483646l0,-2147483646xe" fillcolor="white" stroked="t" o:allowincell="f" style="position:absolute;margin-left:467pt;margin-top:-30.9pt;width:38.35pt;height:25.15pt;mso-wrap-style:none;v-text-anchor:middle" wp14:anchorId="09CA1AC4">
                 <v:fill o:detectmouseclick="t" type="solid" color2="black"/>
@@ -4590,7 +4590,7 @@
               </wp:anchor>
             </w:drawing>
           </mc:Choice>
-          <mc:Fallback xmlns:oel="http://schemas.microsoft.com/office/2019/extlst" xmlns:w16du="http://schemas.microsoft.com/office/word/2023/wordml/word16du">
+          <mc:Fallback xmlns:w16du="http://schemas.microsoft.com/office/word/2023/wordml/word16du" xmlns:oel="http://schemas.microsoft.com/office/2019/extlst">
             <w:pict>
               <v:rect id="shape_0" ID="Прямоугольник 15" path="m0,0l-2147483645,0l-2147483645,-2147483646l0,-2147483646xe" fillcolor="white" stroked="t" o:allowincell="f" style="position:absolute;margin-left:472.8pt;margin-top:-27.05pt;width:38.35pt;height:25.15pt;mso-wrap-style:none;v-text-anchor:middle" wp14:anchorId="47E9ED2C">
                 <v:fill o:detectmouseclick="t" type="solid" color2="black"/>
@@ -19432,7 +19432,7 @@
               </wp:anchor>
             </w:drawing>
           </mc:Choice>
-          <mc:Fallback xmlns:oel="http://schemas.microsoft.com/office/2019/extlst" xmlns:w16du="http://schemas.microsoft.com/office/word/2023/wordml/word16du">
+          <mc:Fallback xmlns:w16du="http://schemas.microsoft.com/office/word/2023/wordml/word16du" xmlns:oel="http://schemas.microsoft.com/office/2019/extlst">
             <w:pict>
               <v:rect id="shape_0" ID="Прямоугольник 16" path="m0,0l-2147483645,0l-2147483645,-2147483646l0,-2147483646xe" fillcolor="white" stroked="t" o:allowincell="f" style="position:absolute;margin-left:470.4pt;margin-top:-27.05pt;width:38.35pt;height:25.15pt;mso-wrap-style:none;v-text-anchor:middle" wp14:anchorId="0FA7E41A">
                 <v:fill o:detectmouseclick="t" type="solid" color2="black"/>
@@ -23329,7 +23329,7 @@
               </wp:anchor>
             </w:drawing>
           </mc:Choice>
-          <mc:Fallback xmlns:oel="http://schemas.microsoft.com/office/2019/extlst" xmlns:w16du="http://schemas.microsoft.com/office/word/2023/wordml/word16du">
+          <mc:Fallback xmlns:w16du="http://schemas.microsoft.com/office/word/2023/wordml/word16du" xmlns:oel="http://schemas.microsoft.com/office/2019/extlst">
             <w:pict>
               <v:rect id="shape_0" ID="Прямоугольник 21" path="m0,0l-2147483645,0l-2147483645,-2147483646l0,-2147483646xe" fillcolor="white" stroked="t" o:allowincell="f" style="position:absolute;margin-left:466.8pt;margin-top:-33.05pt;width:38.35pt;height:25.15pt;mso-wrap-style:none;v-text-anchor:middle" wp14:anchorId="52752A73">
                 <v:fill o:detectmouseclick="t" type="solid" color2="black"/>
@@ -28727,7 +28727,7 @@
               </wp:anchor>
             </w:drawing>
           </mc:Choice>
-          <mc:Fallback xmlns:oel="http://schemas.microsoft.com/office/2019/extlst" xmlns:w16du="http://schemas.microsoft.com/office/word/2023/wordml/word16du">
+          <mc:Fallback xmlns:w16du="http://schemas.microsoft.com/office/word/2023/wordml/word16du" xmlns:oel="http://schemas.microsoft.com/office/2019/extlst">
             <w:pict>
               <v:rect id="shape_0" ID="Прямоугольник 25" path="m0,0l-2147483645,0l-2147483645,-2147483646l0,-2147483646xe" fillcolor="white" stroked="t" o:allowincell="f" style="position:absolute;margin-left:477.6pt;margin-top:-32.45pt;width:38.35pt;height:25.15pt;mso-wrap-style:none;v-text-anchor:middle" wp14:anchorId="646DBC9B">
                 <v:fill o:detectmouseclick="t" type="solid" color2="black"/>
@@ -30536,7 +30536,7 @@
               </wp:anchor>
             </w:drawing>
           </mc:Choice>
-          <mc:Fallback xmlns:oel="http://schemas.microsoft.com/office/2019/extlst" xmlns:w16du="http://schemas.microsoft.com/office/word/2023/wordml/word16du">
+          <mc:Fallback xmlns:w16du="http://schemas.microsoft.com/office/word/2023/wordml/word16du" xmlns:oel="http://schemas.microsoft.com/office/2019/extlst">
             <w:pict>
               <v:rect id="shape_0" ID="Прямоугольник 27" path="m0,0l-2147483645,0l-2147483645,-2147483646l0,-2147483646xe" fillcolor="white" stroked="t" o:allowincell="f" style="position:absolute;margin-left:471pt;margin-top:-25.85pt;width:38.35pt;height:25.15pt;mso-wrap-style:none;v-text-anchor:middle" wp14:anchorId="58EA9EE6">
                 <v:fill o:detectmouseclick="t" type="solid" color2="black"/>
@@ -31126,7 +31126,7 @@
               </wp:anchor>
             </w:drawing>
           </mc:Choice>
-          <mc:Fallback xmlns:oel="http://schemas.microsoft.com/office/2019/extlst" xmlns:w16du="http://schemas.microsoft.com/office/word/2023/wordml/word16du">
+          <mc:Fallback xmlns:w16du="http://schemas.microsoft.com/office/word/2023/wordml/word16du" xmlns:oel="http://schemas.microsoft.com/office/2019/extlst">
             <w:pict>
               <v:rect id="shape_0" ID="Прямоугольник 28" path="m0,0l-2147483645,0l-2147483645,-2147483646l0,-2147483646xe" fillcolor="white" stroked="t" o:allowincell="f" style="position:absolute;margin-left:471pt;margin-top:-35.45pt;width:38.35pt;height:25.15pt;mso-wrap-style:none;v-text-anchor:middle" wp14:anchorId="053FA5DC">
                 <v:fill o:detectmouseclick="t" type="solid" color2="black"/>
@@ -31560,6 +31560,24 @@
         </w:rPr>
         <w:t>приложения</w:t>
       </w:r>
+    </w:p>
+    <w:p>
+      <w:pPr>
+        <w:widowControl/>
+        <w:pBdr>
+          <w:top w:val="single" w:sz="4" w:space="1" w:color="auto"/>
+          <w:left w:val="single" w:sz="4" w:space="4" w:color="auto"/>
+          <w:bottom w:val="single" w:sz="4" w:space="1" w:color="auto"/>
+          <w:right w:val="single" w:sz="4" w:space="4" w:color="auto"/>
+        </w:pBdr>
+        <w:ind w:firstLine="0"/>
+        <w:jc w:val="left"/>
+        <w:rPr>
+          <w:rFonts w:ascii="Courier New" w:hAnsi="Courier New" w:cs="Courier New"/>
+          <w:sz w:val="22"/>
+          <w:szCs w:val="22"/>
+        </w:rPr>
+      </w:pPr>
     </w:p>
     <w:p>
       <w:pPr>

</xml_diff>